<commit_message>
Added ERD to report
</commit_message>
<xml_diff>
--- a/Bericht.docx
+++ b/Bericht.docx
@@ -127,21 +127,7 @@
         <w:rPr>
           <w:lang w:val="de-CH"/>
         </w:rPr>
-        <w:t>oder .</w:t>
-      </w:r>
-      <w:proofErr w:type="spellStart"/>
-      <w:r>
-        <w:rPr>
-          <w:lang w:val="de-CH"/>
-        </w:rPr>
-        <w:t>sql</w:t>
-      </w:r>
-      <w:proofErr w:type="spellEnd"/>
-      <w:r>
-        <w:rPr>
-          <w:lang w:val="de-CH"/>
-        </w:rPr>
-        <w:t xml:space="preserve"> Datei abgegeben werden.</w:t>
+        <w:t>oder .sql Datei abgegeben werden.</w:t>
       </w:r>
     </w:p>
     <w:p>
@@ -335,7 +321,74 @@
         <w:rPr>
           <w:lang w:val="de-CH"/>
         </w:rPr>
-        <w:t>ERD ERM</w:t>
+        <w:t xml:space="preserve">Ich habe versucht ein ERD mithilfe von Visio zu erstellen. Leider fehlte mir dafür die nötige Lizenz. Deshalb habe ich dann </w:t>
+      </w:r>
+      <w:r>
+        <w:rPr>
+          <w:lang w:val="de-CH"/>
+        </w:rPr>
+        <w:t xml:space="preserve">das ERD mithilfe von Microsoft Word erstellt. Dies ist suboptimal, doch funktioniert hier. Hierbei geht es grundsätzlich darum zu sehen, welche Daten in unserer Datenbank </w:t>
+      </w:r>
+      <w:r>
+        <w:rPr>
+          <w:lang w:val="de-CH"/>
+        </w:rPr>
+        <w:lastRenderedPageBreak/>
+        <w:t>gespeichert werden und in welchem Zusammenhang sie mit den restlichen Daten stehen.</w:t>
+      </w:r>
+      <w:r>
+        <w:rPr>
+          <w:noProof/>
+          <w:lang w:val="de-CH"/>
+        </w:rPr>
+        <w:drawing>
+          <wp:inline distT="0" distB="0" distL="0" distR="0" wp14:anchorId="0D11F78B" wp14:editId="479391B3">
+            <wp:extent cx="5934075" cy="4600575"/>
+            <wp:effectExtent l="0" t="0" r="9525" b="9525"/>
+            <wp:docPr id="2" name="Grafik 2"/>
+            <wp:cNvGraphicFramePr>
+              <a:graphicFrameLocks xmlns:a="http://schemas.openxmlformats.org/drawingml/2006/main" noChangeAspect="1"/>
+            </wp:cNvGraphicFramePr>
+            <a:graphic xmlns:a="http://schemas.openxmlformats.org/drawingml/2006/main">
+              <a:graphicData uri="http://schemas.openxmlformats.org/drawingml/2006/picture">
+                <pic:pic xmlns:pic="http://schemas.openxmlformats.org/drawingml/2006/picture">
+                  <pic:nvPicPr>
+                    <pic:cNvPr id="0" name="Picture 1"/>
+                    <pic:cNvPicPr>
+                      <a:picLocks noChangeAspect="1" noChangeArrowheads="1"/>
+                    </pic:cNvPicPr>
+                  </pic:nvPicPr>
+                  <pic:blipFill>
+                    <a:blip r:embed="rId5">
+                      <a:extLst>
+                        <a:ext uri="{28A0092B-C50C-407E-A947-70E740481C1C}">
+                          <a14:useLocalDpi xmlns:a14="http://schemas.microsoft.com/office/drawing/2010/main" val="0"/>
+                        </a:ext>
+                      </a:extLst>
+                    </a:blip>
+                    <a:srcRect/>
+                    <a:stretch>
+                      <a:fillRect/>
+                    </a:stretch>
+                  </pic:blipFill>
+                  <pic:spPr bwMode="auto">
+                    <a:xfrm>
+                      <a:off x="0" y="0"/>
+                      <a:ext cx="5934075" cy="4600575"/>
+                    </a:xfrm>
+                    <a:prstGeom prst="rect">
+                      <a:avLst/>
+                    </a:prstGeom>
+                    <a:noFill/>
+                    <a:ln>
+                      <a:noFill/>
+                    </a:ln>
+                  </pic:spPr>
+                </pic:pic>
+              </a:graphicData>
+            </a:graphic>
+          </wp:inline>
+        </w:drawing>
       </w:r>
     </w:p>
     <w:p>
@@ -354,9 +407,140 @@
     </w:p>
     <w:p>
       <w:pPr>
-        <w:pStyle w:val="KeinLeerraum"/>
-      </w:pPr>
-      <w:r>
+        <w:rPr>
+          <w:lang w:val="de-CH"/>
+        </w:rPr>
+      </w:pPr>
+      <w:r>
+        <w:rPr>
+          <w:lang w:val="de-CH"/>
+        </w:rPr>
+        <w:t>Bei der PostgreSQL Datenbank habe ich mithilfe der Applikation DbVisualizer vollautomatisch ein UML-Diagramm erstellt. Darauf sind die drei Tabellen mit ihre</w:t>
+      </w:r>
+      <w:r>
+        <w:rPr>
+          <w:lang w:val="de-CH"/>
+        </w:rPr>
+        <w:t>n Datentypen zu sehen. Es ist ebenfalls ersichtlich, wie die Foreign-Keys mit den Primary-Keys verbunden sind.</w:t>
+      </w:r>
+    </w:p>
+    <w:p>
+      <w:pPr>
+        <w:pStyle w:val="KeinLeerraum"/>
+        <w:rPr>
+          <w:lang w:val="de-CH"/>
+        </w:rPr>
+      </w:pPr>
+      <w:r>
+        <w:rPr>
+          <w:noProof/>
+        </w:rPr>
+        <w:lastRenderedPageBreak/>
+        <w:drawing>
+          <wp:inline distT="0" distB="0" distL="0" distR="0" wp14:anchorId="36F4988E" wp14:editId="608D5E38">
+            <wp:extent cx="5934075" cy="2466975"/>
+            <wp:effectExtent l="0" t="0" r="9525" b="9525"/>
+            <wp:docPr id="1" name="Grafik 1"/>
+            <wp:cNvGraphicFramePr>
+              <a:graphicFrameLocks xmlns:a="http://schemas.openxmlformats.org/drawingml/2006/main" noChangeAspect="1"/>
+            </wp:cNvGraphicFramePr>
+            <a:graphic xmlns:a="http://schemas.openxmlformats.org/drawingml/2006/main">
+              <a:graphicData uri="http://schemas.openxmlformats.org/drawingml/2006/picture">
+                <pic:pic xmlns:pic="http://schemas.openxmlformats.org/drawingml/2006/picture">
+                  <pic:nvPicPr>
+                    <pic:cNvPr id="0" name="Picture 1"/>
+                    <pic:cNvPicPr>
+                      <a:picLocks noChangeAspect="1" noChangeArrowheads="1"/>
+                    </pic:cNvPicPr>
+                  </pic:nvPicPr>
+                  <pic:blipFill>
+                    <a:blip r:embed="rId6">
+                      <a:extLst>
+                        <a:ext uri="{28A0092B-C50C-407E-A947-70E740481C1C}">
+                          <a14:useLocalDpi xmlns:a14="http://schemas.microsoft.com/office/drawing/2010/main" val="0"/>
+                        </a:ext>
+                      </a:extLst>
+                    </a:blip>
+                    <a:srcRect/>
+                    <a:stretch>
+                      <a:fillRect/>
+                    </a:stretch>
+                  </pic:blipFill>
+                  <pic:spPr bwMode="auto">
+                    <a:xfrm>
+                      <a:off x="0" y="0"/>
+                      <a:ext cx="5934075" cy="2466975"/>
+                    </a:xfrm>
+                    <a:prstGeom prst="rect">
+                      <a:avLst/>
+                    </a:prstGeom>
+                    <a:noFill/>
+                    <a:ln>
+                      <a:noFill/>
+                    </a:ln>
+                  </pic:spPr>
+                </pic:pic>
+              </a:graphicData>
+            </a:graphic>
+          </wp:inline>
+        </w:drawing>
+      </w:r>
+    </w:p>
+    <w:p>
+      <w:pPr>
+        <w:pStyle w:val="KeinLeerraum"/>
+        <w:rPr>
+          <w:lang w:val="de-CH"/>
+        </w:rPr>
+      </w:pPr>
+      <w:r>
+        <w:rPr>
+          <w:lang w:val="de-CH"/>
+        </w:rPr>
+        <w:t>Bei der Dokument Datenbank haben wir ein Beispielsdokument, welches alle m</w:t>
+      </w:r>
+      <w:r>
+        <w:rPr>
+          <w:lang w:val="de-CH"/>
+        </w:rPr>
+        <w:t>ö</w:t>
+      </w:r>
+      <w:r>
+        <w:rPr>
+          <w:lang w:val="de-CH"/>
+        </w:rPr>
+        <w:t xml:space="preserve">glichen Variablen </w:t>
+      </w:r>
+      <w:r>
+        <w:rPr>
+          <w:lang w:val="de-CH"/>
+        </w:rPr>
+        <w:t>enthält,</w:t>
+      </w:r>
+      <w:r>
+        <w:rPr>
+          <w:lang w:val="de-CH"/>
+        </w:rPr>
+        <w:t xml:space="preserve"> </w:t>
+      </w:r>
+      <w:r>
+        <w:rPr>
+          <w:lang w:val="de-CH"/>
+        </w:rPr>
+        <w:t>herauskopiert. Dieses zeigt auf, wie ein solches Dokument aufgebaut ist.</w:t>
+      </w:r>
+    </w:p>
+    <w:p>
+      <w:pPr>
+        <w:pStyle w:val="KeinLeerraum"/>
+        <w:rPr>
+          <w:lang w:val="de-CH"/>
+        </w:rPr>
+      </w:pPr>
+      <w:r>
+        <w:rPr>
+          <w:lang w:val="de-CH"/>
+        </w:rPr>
         <w:t>{</w:t>
       </w:r>
     </w:p>
@@ -365,7 +549,13 @@
         <w:pStyle w:val="KeinLeerraum"/>
       </w:pPr>
       <w:r>
-        <w:t xml:space="preserve">  "_id": </w:t>
+        <w:rPr>
+          <w:lang w:val="de-CH"/>
+        </w:rPr>
+        <w:t xml:space="preserve">  </w:t>
+      </w:r>
+      <w:r>
+        <w:t xml:space="preserve">"_id": </w:t>
       </w:r>
       <w:proofErr w:type="gramStart"/>
       <w:r>
@@ -405,381 +595,575 @@
         <w:pStyle w:val="KeinLeerraum"/>
       </w:pPr>
       <w:r>
+        <w:t xml:space="preserve">  "description": "East despite work perform first.",</w:t>
+      </w:r>
+    </w:p>
+    <w:p>
+      <w:pPr>
+        <w:pStyle w:val="KeinLeerraum"/>
+      </w:pPr>
+      <w:r>
+        <w:t xml:space="preserve">  "url": "http://www.clark.com/",</w:t>
+      </w:r>
+    </w:p>
+    <w:p>
+      <w:pPr>
+        <w:pStyle w:val="KeinLeerraum"/>
+      </w:pPr>
+      <w:r>
+        <w:t xml:space="preserve">  "likes": </w:t>
+      </w:r>
+      <w:proofErr w:type="gramStart"/>
+      <w:r>
+        <w:t>{ "</w:t>
+      </w:r>
+      <w:proofErr w:type="gramEnd"/>
+      <w:r>
+        <w:t>$numberInt": "40495" },</w:t>
+      </w:r>
+    </w:p>
+    <w:p>
+      <w:pPr>
+        <w:pStyle w:val="KeinLeerraum"/>
+      </w:pPr>
+      <w:r>
+        <w:t xml:space="preserve">  "author": "williamsjennifer",</w:t>
+      </w:r>
+    </w:p>
+    <w:p>
+      <w:pPr>
+        <w:pStyle w:val="KeinLeerraum"/>
+      </w:pPr>
+      <w:r>
+        <w:t xml:space="preserve">  "email": "rodgersheather@yahoo.com",</w:t>
+      </w:r>
+    </w:p>
+    <w:p>
+      <w:pPr>
+        <w:pStyle w:val="KeinLeerraum"/>
+      </w:pPr>
+      <w:r>
+        <w:t xml:space="preserve">  "date": </w:t>
+      </w:r>
+      <w:proofErr w:type="gramStart"/>
+      <w:r>
+        <w:t>{ "</w:t>
+      </w:r>
+      <w:proofErr w:type="gramEnd"/>
+      <w:r>
+        <w:t>$date": { "$numberLong": "1614290590000" } },</w:t>
+      </w:r>
+    </w:p>
+    <w:p>
+      <w:pPr>
+        <w:pStyle w:val="KeinLeerraum"/>
+      </w:pPr>
+      <w:r>
+        <w:t xml:space="preserve">  "tags": ["#Here", "#buy", "#TV", "#at", "#anyone"],</w:t>
+      </w:r>
+    </w:p>
+    <w:p>
+      <w:pPr>
+        <w:pStyle w:val="KeinLeerraum"/>
+      </w:pPr>
+      <w:r>
+        <w:t xml:space="preserve">  "comments": [</w:t>
+      </w:r>
+    </w:p>
+    <w:p>
+      <w:pPr>
+        <w:pStyle w:val="KeinLeerraum"/>
+      </w:pPr>
+      <w:r>
+        <w:t xml:space="preserve">    {</w:t>
+      </w:r>
+    </w:p>
+    <w:p>
+      <w:pPr>
+        <w:pStyle w:val="KeinLeerraum"/>
+      </w:pPr>
+      <w:r>
+        <w:t xml:space="preserve">      "comment_id": </w:t>
+      </w:r>
+      <w:proofErr w:type="gramStart"/>
+      <w:r>
+        <w:t>{ "</w:t>
+      </w:r>
+      <w:proofErr w:type="gramEnd"/>
+      <w:r>
+        <w:t>$numberInt": "37" },</w:t>
+      </w:r>
+    </w:p>
+    <w:p>
+      <w:pPr>
+        <w:pStyle w:val="KeinLeerraum"/>
+      </w:pPr>
+      <w:r>
+        <w:t xml:space="preserve">      "</w:t>
+      </w:r>
+      <w:proofErr w:type="gramStart"/>
+      <w:r>
+        <w:t>comment</w:t>
+      </w:r>
+      <w:proofErr w:type="gramEnd"/>
+      <w:r>
+        <w:t>_author": "timothymayer",</w:t>
+      </w:r>
+    </w:p>
+    <w:p>
+      <w:pPr>
+        <w:pStyle w:val="KeinLeerraum"/>
+      </w:pPr>
+      <w:r>
+        <w:t xml:space="preserve">      "</w:t>
+      </w:r>
+      <w:proofErr w:type="gramStart"/>
+      <w:r>
+        <w:t>comment</w:t>
+      </w:r>
+      <w:proofErr w:type="gramEnd"/>
+      <w:r>
+        <w:t>_author_email": "isaiah02@hotmail.com",</w:t>
+      </w:r>
+    </w:p>
+    <w:p>
+      <w:pPr>
+        <w:pStyle w:val="KeinLeerraum"/>
+      </w:pPr>
+      <w:r>
+        <w:t xml:space="preserve">      "comment_date": </w:t>
+      </w:r>
+      <w:proofErr w:type="gramStart"/>
+      <w:r>
+        <w:t>{ "</w:t>
+      </w:r>
+      <w:proofErr w:type="gramEnd"/>
+      <w:r>
+        <w:t>$date": { "$numberLong": "1635125256000" } },</w:t>
+      </w:r>
+    </w:p>
+    <w:p>
+      <w:pPr>
+        <w:pStyle w:val="KeinLeerraum"/>
+      </w:pPr>
+      <w:r>
+        <w:t xml:space="preserve">      "</w:t>
+      </w:r>
+      <w:proofErr w:type="gramStart"/>
+      <w:r>
+        <w:t>comment</w:t>
+      </w:r>
+      <w:proofErr w:type="gramEnd"/>
+      <w:r>
+        <w:t>_text": "Into.",</w:t>
+      </w:r>
+    </w:p>
+    <w:p>
+      <w:pPr>
+        <w:pStyle w:val="KeinLeerraum"/>
+      </w:pPr>
+      <w:r>
+        <w:t xml:space="preserve">      "comment_likes": </w:t>
+      </w:r>
+      <w:proofErr w:type="gramStart"/>
+      <w:r>
+        <w:t>{ "</w:t>
+      </w:r>
+      <w:proofErr w:type="gramEnd"/>
+      <w:r>
+        <w:t>$numberInt": "11" }</w:t>
+      </w:r>
+    </w:p>
+    <w:p>
+      <w:pPr>
+        <w:pStyle w:val="KeinLeerraum"/>
+      </w:pPr>
+      <w:r>
+        <w:t xml:space="preserve">    },</w:t>
+      </w:r>
+    </w:p>
+    <w:p>
+      <w:pPr>
+        <w:pStyle w:val="KeinLeerraum"/>
+      </w:pPr>
+      <w:r>
+        <w:t xml:space="preserve">    {</w:t>
+      </w:r>
+    </w:p>
+    <w:p>
+      <w:pPr>
+        <w:pStyle w:val="KeinLeerraum"/>
+      </w:pPr>
+      <w:r>
+        <w:t xml:space="preserve">      "comment_id": </w:t>
+      </w:r>
+      <w:proofErr w:type="gramStart"/>
+      <w:r>
+        <w:t>{ "</w:t>
+      </w:r>
+      <w:proofErr w:type="gramEnd"/>
+      <w:r>
+        <w:t>$numberInt": "38" },</w:t>
+      </w:r>
+    </w:p>
+    <w:p>
+      <w:pPr>
+        <w:pStyle w:val="KeinLeerraum"/>
+      </w:pPr>
+      <w:r>
+        <w:t xml:space="preserve">      "</w:t>
+      </w:r>
+      <w:proofErr w:type="gramStart"/>
+      <w:r>
+        <w:t>comment</w:t>
+      </w:r>
+      <w:proofErr w:type="gramEnd"/>
+      <w:r>
+        <w:t>_author": "fowlertodd",</w:t>
+      </w:r>
+    </w:p>
+    <w:p>
+      <w:pPr>
+        <w:pStyle w:val="KeinLeerraum"/>
+      </w:pPr>
+      <w:r>
+        <w:t xml:space="preserve">      "</w:t>
+      </w:r>
+      <w:proofErr w:type="gramStart"/>
+      <w:r>
+        <w:t>comment</w:t>
+      </w:r>
+      <w:proofErr w:type="gramEnd"/>
+      <w:r>
+        <w:t>_author_email": "gholt@hotmail.com",</w:t>
+      </w:r>
+    </w:p>
+    <w:p>
+      <w:pPr>
+        <w:pStyle w:val="KeinLeerraum"/>
+      </w:pPr>
+      <w:r>
+        <w:t xml:space="preserve">      "comment_date": </w:t>
+      </w:r>
+      <w:proofErr w:type="gramStart"/>
+      <w:r>
+        <w:t>{ "</w:t>
+      </w:r>
+      <w:proofErr w:type="gramEnd"/>
+      <w:r>
+        <w:t>$date": { "$numberLong": "1605428573000" } },</w:t>
+      </w:r>
+    </w:p>
+    <w:p>
+      <w:pPr>
+        <w:pStyle w:val="KeinLeerraum"/>
+      </w:pPr>
+      <w:r>
+        <w:t xml:space="preserve">      "</w:t>
+      </w:r>
+      <w:proofErr w:type="gramStart"/>
+      <w:r>
+        <w:t>comment</w:t>
+      </w:r>
+      <w:proofErr w:type="gramEnd"/>
+      <w:r>
+        <w:t>_text": "Be.",</w:t>
+      </w:r>
+    </w:p>
+    <w:p>
+      <w:pPr>
+        <w:pStyle w:val="KeinLeerraum"/>
+        <w:rPr>
+          <w:lang w:val="de-CH"/>
+        </w:rPr>
+      </w:pPr>
+      <w:r>
+        <w:t xml:space="preserve">      </w:t>
+      </w:r>
+      <w:r>
+        <w:rPr>
+          <w:lang w:val="de-CH"/>
+        </w:rPr>
+        <w:t xml:space="preserve">"comment_likes": </w:t>
+      </w:r>
+      <w:proofErr w:type="gramStart"/>
+      <w:r>
+        <w:rPr>
+          <w:lang w:val="de-CH"/>
+        </w:rPr>
+        <w:t>{ "</w:t>
+      </w:r>
+      <w:proofErr w:type="gramEnd"/>
+      <w:r>
+        <w:rPr>
+          <w:lang w:val="de-CH"/>
+        </w:rPr>
+        <w:t>$numberInt": "772" }</w:t>
+      </w:r>
+    </w:p>
+    <w:p>
+      <w:pPr>
+        <w:pStyle w:val="KeinLeerraum"/>
+        <w:rPr>
+          <w:lang w:val="de-CH"/>
+        </w:rPr>
+      </w:pPr>
+      <w:r>
+        <w:rPr>
+          <w:lang w:val="de-CH"/>
+        </w:rPr>
+        <w:t xml:space="preserve">    }</w:t>
+      </w:r>
+    </w:p>
+    <w:p>
+      <w:pPr>
+        <w:pStyle w:val="KeinLeerraum"/>
+        <w:rPr>
+          <w:lang w:val="de-CH"/>
+        </w:rPr>
+      </w:pPr>
+      <w:r>
+        <w:rPr>
+          <w:lang w:val="de-CH"/>
+        </w:rPr>
+        <w:t xml:space="preserve">  ]</w:t>
+      </w:r>
+    </w:p>
+    <w:p>
+      <w:pPr>
+        <w:pStyle w:val="KeinLeerraum"/>
+        <w:rPr>
+          <w:lang w:val="de-CH"/>
+        </w:rPr>
+      </w:pPr>
+      <w:r>
+        <w:rPr>
+          <w:lang w:val="de-CH"/>
+        </w:rPr>
+        <w:t>}</w:t>
+      </w:r>
+    </w:p>
+    <w:p>
+      <w:pPr>
+        <w:pStyle w:val="berschrift3"/>
+        <w:rPr>
+          <w:lang w:val="de-CH"/>
+        </w:rPr>
+      </w:pPr>
+      <w:r>
+        <w:rPr>
+          <w:lang w:val="de-CH"/>
+        </w:rPr>
         <w:lastRenderedPageBreak/>
-        <w:t xml:space="preserve">  "description": "East despite work perform first.",</w:t>
-      </w:r>
-    </w:p>
-    <w:p>
-      <w:pPr>
-        <w:pStyle w:val="KeinLeerraum"/>
-      </w:pPr>
-      <w:r>
-        <w:t xml:space="preserve">  "url": "http://www.clark.com/",</w:t>
-      </w:r>
-    </w:p>
-    <w:p>
-      <w:pPr>
-        <w:pStyle w:val="KeinLeerraum"/>
-      </w:pPr>
-      <w:r>
-        <w:t xml:space="preserve">  "likes": </w:t>
+        <w:t>Welche Vorteile hast Du bei der NoSQL Datenbank erwartet?</w:t>
+      </w:r>
+    </w:p>
+    <w:p>
+      <w:pPr>
+        <w:rPr>
+          <w:lang w:val="de-CH"/>
+        </w:rPr>
+      </w:pPr>
+      <w:r>
+        <w:rPr>
+          <w:lang w:val="de-CH"/>
+        </w:rPr>
+        <w:t>Auch das Einrichten eines Clusters und die Verbindung mit Python hat sich als Einfach herausgestellt.</w:t>
+      </w:r>
+    </w:p>
+    <w:p>
+      <w:pPr>
+        <w:rPr>
+          <w:lang w:val="de-CH"/>
+        </w:rPr>
+      </w:pPr>
+      <w:r>
+        <w:rPr>
+          <w:lang w:val="de-CH"/>
+        </w:rPr>
+        <w:t xml:space="preserve">Der Wichtigste Vorteil gegenüber SQL ist jedoch die Dynamische Entwicklung und die hohe Skalierbarkeit der Datenbank von einzelnen Servern bis hin zu komplexen Architekturen über mehrere Rechenzentren. Da die Dokumente sehr unterschiedlich sein können, ist man in der Weiterentwicklung der Datenbank </w:t>
       </w:r>
       <w:proofErr w:type="gramStart"/>
       <w:r>
-        <w:t>{ "</w:t>
+        <w:rPr>
+          <w:lang w:val="de-CH"/>
+        </w:rPr>
+        <w:t>extrem flexibel</w:t>
       </w:r>
       <w:proofErr w:type="gramEnd"/>
       <w:r>
-        <w:t>$numberInt": "40495" },</w:t>
-      </w:r>
-    </w:p>
-    <w:p>
-      <w:pPr>
-        <w:pStyle w:val="KeinLeerraum"/>
-      </w:pPr>
-      <w:r>
-        <w:t xml:space="preserve">  "author": "williamsjennifer",</w:t>
-      </w:r>
-    </w:p>
-    <w:p>
-      <w:pPr>
-        <w:pStyle w:val="KeinLeerraum"/>
-      </w:pPr>
-      <w:r>
-        <w:t xml:space="preserve">  "email": "rodgersheather@yahoo.com",</w:t>
-      </w:r>
-    </w:p>
-    <w:p>
-      <w:pPr>
-        <w:pStyle w:val="KeinLeerraum"/>
-      </w:pPr>
-      <w:r>
-        <w:t xml:space="preserve">  "date": </w:t>
+        <w:rPr>
+          <w:lang w:val="de-CH"/>
+        </w:rPr>
+        <w:t>. In Unserem Testdatensatz zu Filmen gibt es für die älteren Filme deutlich weniger Informationen als zu den Neueren. Dies ist für MongoDB jedoch kein Problem.</w:t>
+      </w:r>
+    </w:p>
+    <w:p>
+      <w:pPr>
+        <w:rPr>
+          <w:lang w:val="de-CH"/>
+        </w:rPr>
+      </w:pPr>
+      <w:r>
+        <w:rPr>
+          <w:lang w:val="de-CH"/>
+        </w:rPr>
+        <w:t xml:space="preserve">Bei den Abfragen sind keine Joins nötig was die Abfragen theoretisch weniger Komplex macht. Die grösse eines Objekts oder Arrays innerhalb eines Dokumentes ist nicht vorgegeben und kann bei jedem Dokument unterschiedlich sein. Sogar die Struktur des Dokuments selbst kann stark unterschiedlich sein. MongoDb ist also </w:t>
       </w:r>
       <w:proofErr w:type="gramStart"/>
       <w:r>
-        <w:t>{ "</w:t>
+        <w:rPr>
+          <w:lang w:val="de-CH"/>
+        </w:rPr>
+        <w:t>extrem flexibel</w:t>
       </w:r>
       <w:proofErr w:type="gramEnd"/>
       <w:r>
-        <w:t>$date": { "$numberLong": "1614290590000" } },</w:t>
-      </w:r>
-    </w:p>
-    <w:p>
-      <w:pPr>
-        <w:pStyle w:val="KeinLeerraum"/>
-      </w:pPr>
-      <w:r>
-        <w:t xml:space="preserve">  "tags": ["#Here", "#buy", "#TV", "#at", "#anyone"],</w:t>
-      </w:r>
-    </w:p>
-    <w:p>
-      <w:pPr>
-        <w:pStyle w:val="KeinLeerraum"/>
-      </w:pPr>
-      <w:r>
-        <w:t xml:space="preserve">  "comments": [</w:t>
-      </w:r>
-    </w:p>
-    <w:p>
-      <w:pPr>
-        <w:pStyle w:val="KeinLeerraum"/>
-      </w:pPr>
-      <w:r>
-        <w:t xml:space="preserve">    {</w:t>
-      </w:r>
-    </w:p>
-    <w:p>
-      <w:pPr>
-        <w:pStyle w:val="KeinLeerraum"/>
-      </w:pPr>
-      <w:r>
-        <w:t xml:space="preserve">      "comment_id": </w:t>
+        <w:rPr>
+          <w:lang w:val="de-CH"/>
+        </w:rPr>
+        <w:t xml:space="preserve">. Generell ist der Entwicklungsaufwand kleiner als bei SQL. Die Datenbank </w:t>
       </w:r>
       <w:proofErr w:type="gramStart"/>
       <w:r>
-        <w:t>{ "</w:t>
+        <w:rPr>
+          <w:lang w:val="de-CH"/>
+        </w:rPr>
+        <w:t>kann relativ</w:t>
       </w:r>
       <w:proofErr w:type="gramEnd"/>
       <w:r>
-        <w:t>$numberInt": "37" },</w:t>
-      </w:r>
-    </w:p>
-    <w:p>
-      <w:pPr>
-        <w:pStyle w:val="KeinLeerraum"/>
-      </w:pPr>
-      <w:r>
-        <w:t xml:space="preserve">      "</w:t>
-      </w:r>
+        <w:rPr>
+          <w:lang w:val="de-CH"/>
+        </w:rPr>
+        <w:t xml:space="preserve"> leicht erweitert und verändert werden, weil sie schemalos ist. Auch ist die Struktur, da in JSON (respektive BSON) Frontend tauglich und erleichtert somit die Implementation.</w:t>
+      </w:r>
+    </w:p>
+    <w:p>
+      <w:pPr>
+        <w:rPr>
+          <w:lang w:val="de-CH"/>
+        </w:rPr>
+      </w:pPr>
+      <w:r>
+        <w:rPr>
+          <w:lang w:val="de-CH"/>
+        </w:rPr>
+        <w:t>D</w:t>
+      </w:r>
+      <w:r>
+        <w:rPr>
+          <w:lang w:val="de-CH"/>
+        </w:rPr>
+        <w:t>abei sehe ich die Vorteile von MongoDB vor allem bei der Abfragezeit, weil zum Darstellen auf eines Blog-Posts genau ein gesamtes Dokument abgerufen werden muss. Zudem sind Abfragen so auch sehr simpel. Weitere Vorteile sind die Flexibilität und Einfachheit, die Datenstruktur anzupassen und ganz allgemein die Implementationszeit.</w:t>
+      </w:r>
+    </w:p>
+    <w:p>
+      <w:pPr>
+        <w:pStyle w:val="berschrift3"/>
+        <w:rPr>
+          <w:lang w:val="de-CH"/>
+        </w:rPr>
+      </w:pPr>
+      <w:r>
+        <w:rPr>
+          <w:lang w:val="de-CH"/>
+        </w:rPr>
+        <w:t>Welche Messkriterien hast Du festgelegt?</w:t>
+      </w:r>
+    </w:p>
+    <w:p>
+      <w:pPr>
+        <w:rPr>
+          <w:lang w:val="de-CH"/>
+        </w:rPr>
+      </w:pPr>
+      <w:r>
+        <w:rPr>
+          <w:lang w:val="de-CH"/>
+        </w:rPr>
+        <w:t>Implementationszeit (Welche Vorkenntnisse habe ich mit den beiden Datenbanken)</w:t>
+      </w:r>
+    </w:p>
+    <w:p>
+      <w:pPr>
+        <w:rPr>
+          <w:lang w:val="de-CH"/>
+        </w:rPr>
+      </w:pPr>
+      <w:r>
+        <w:rPr>
+          <w:lang w:val="de-CH"/>
+        </w:rPr>
+        <w:t>Lines of Code</w:t>
+      </w:r>
+    </w:p>
+    <w:p>
+      <w:pPr>
+        <w:rPr>
+          <w:lang w:val="de-CH"/>
+        </w:rPr>
+      </w:pPr>
       <w:proofErr w:type="gramStart"/>
       <w:r>
-        <w:t>comment</w:t>
+        <w:rPr>
+          <w:lang w:val="de-CH"/>
+        </w:rPr>
+        <w:t>Abfragezeit Dokument</w:t>
       </w:r>
       <w:proofErr w:type="gramEnd"/>
-      <w:r>
-        <w:t>_author": "timothymayer",</w:t>
-      </w:r>
-    </w:p>
-    <w:p>
-      <w:pPr>
-        <w:pStyle w:val="KeinLeerraum"/>
-      </w:pPr>
-      <w:r>
-        <w:t xml:space="preserve">      "</w:t>
+    </w:p>
+    <w:p>
+      <w:pPr>
+        <w:rPr>
+          <w:lang w:val="de-CH"/>
+        </w:rPr>
+      </w:pPr>
+      <w:r>
+        <w:rPr>
+          <w:lang w:val="de-CH"/>
+        </w:rPr>
+        <w:t xml:space="preserve">Abfragezeit </w:t>
       </w:r>
       <w:proofErr w:type="gramStart"/>
       <w:r>
-        <w:t>comment</w:t>
+        <w:rPr>
+          <w:lang w:val="de-CH"/>
+        </w:rPr>
+        <w:t>vom Metadaten</w:t>
       </w:r>
       <w:proofErr w:type="gramEnd"/>
       <w:r>
-        <w:t>_author_email": "isaiah02@hotmail.com",</w:t>
-      </w:r>
-    </w:p>
-    <w:p>
-      <w:pPr>
-        <w:pStyle w:val="KeinLeerraum"/>
-      </w:pPr>
-      <w:r>
-        <w:t xml:space="preserve">      "comment_date": </w:t>
-      </w:r>
-      <w:proofErr w:type="gramStart"/>
-      <w:r>
-        <w:t>{ "</w:t>
-      </w:r>
-      <w:proofErr w:type="gramEnd"/>
-      <w:r>
-        <w:t>$date": { "$numberLong": "1635125256000" } },</w:t>
-      </w:r>
-    </w:p>
-    <w:p>
-      <w:pPr>
-        <w:pStyle w:val="KeinLeerraum"/>
-      </w:pPr>
-      <w:r>
-        <w:t xml:space="preserve">      "</w:t>
-      </w:r>
-      <w:proofErr w:type="gramStart"/>
-      <w:r>
-        <w:t>comment</w:t>
-      </w:r>
-      <w:proofErr w:type="gramEnd"/>
-      <w:r>
-        <w:t>_text": "Into.",</w:t>
-      </w:r>
-    </w:p>
-    <w:p>
-      <w:pPr>
-        <w:pStyle w:val="KeinLeerraum"/>
-      </w:pPr>
-      <w:r>
-        <w:t xml:space="preserve">      "comment_likes": </w:t>
-      </w:r>
-      <w:proofErr w:type="gramStart"/>
-      <w:r>
-        <w:t>{ "</w:t>
-      </w:r>
-      <w:proofErr w:type="gramEnd"/>
-      <w:r>
-        <w:t>$numberInt": "11" }</w:t>
-      </w:r>
-    </w:p>
-    <w:p>
-      <w:pPr>
-        <w:pStyle w:val="KeinLeerraum"/>
-      </w:pPr>
-      <w:r>
-        <w:t xml:space="preserve">    },</w:t>
-      </w:r>
-    </w:p>
-    <w:p>
-      <w:pPr>
-        <w:pStyle w:val="KeinLeerraum"/>
-      </w:pPr>
-      <w:r>
-        <w:t xml:space="preserve">    {</w:t>
-      </w:r>
-    </w:p>
-    <w:p>
-      <w:pPr>
-        <w:pStyle w:val="KeinLeerraum"/>
-      </w:pPr>
-      <w:r>
-        <w:t xml:space="preserve">      "comment_id": </w:t>
-      </w:r>
-      <w:proofErr w:type="gramStart"/>
-      <w:r>
-        <w:t>{ "</w:t>
-      </w:r>
-      <w:proofErr w:type="gramEnd"/>
-      <w:r>
-        <w:t>$numberInt": "38" },</w:t>
-      </w:r>
-    </w:p>
-    <w:p>
-      <w:pPr>
-        <w:pStyle w:val="KeinLeerraum"/>
-      </w:pPr>
-      <w:r>
-        <w:t xml:space="preserve">      "</w:t>
-      </w:r>
-      <w:proofErr w:type="gramStart"/>
-      <w:r>
-        <w:t>comment</w:t>
-      </w:r>
-      <w:proofErr w:type="gramEnd"/>
-      <w:r>
-        <w:t>_author": "fowlertodd",</w:t>
-      </w:r>
-    </w:p>
-    <w:p>
-      <w:pPr>
-        <w:pStyle w:val="KeinLeerraum"/>
-      </w:pPr>
-      <w:r>
-        <w:t xml:space="preserve">      "</w:t>
-      </w:r>
-      <w:proofErr w:type="gramStart"/>
-      <w:r>
-        <w:t>comment</w:t>
-      </w:r>
-      <w:proofErr w:type="gramEnd"/>
-      <w:r>
-        <w:t>_author_email": "gholt@hotmail.com",</w:t>
-      </w:r>
-    </w:p>
-    <w:p>
-      <w:pPr>
-        <w:pStyle w:val="KeinLeerraum"/>
-      </w:pPr>
-      <w:r>
-        <w:t xml:space="preserve">      "comment_date": </w:t>
-      </w:r>
-      <w:proofErr w:type="gramStart"/>
-      <w:r>
-        <w:t>{ "</w:t>
-      </w:r>
-      <w:proofErr w:type="gramEnd"/>
-      <w:r>
-        <w:t>$date": { "$numberLong": "1605428573000" } },</w:t>
-      </w:r>
-    </w:p>
-    <w:p>
-      <w:pPr>
-        <w:pStyle w:val="KeinLeerraum"/>
-      </w:pPr>
-      <w:r>
-        <w:t xml:space="preserve">      "</w:t>
-      </w:r>
-      <w:proofErr w:type="gramStart"/>
-      <w:r>
-        <w:t>comment</w:t>
-      </w:r>
-      <w:proofErr w:type="gramEnd"/>
-      <w:r>
-        <w:t>_text": "Be.",</w:t>
-      </w:r>
-    </w:p>
-    <w:p>
-      <w:pPr>
-        <w:pStyle w:val="KeinLeerraum"/>
-        <w:rPr>
-          <w:lang w:val="de-CH"/>
-        </w:rPr>
-      </w:pPr>
-      <w:r>
-        <w:t xml:space="preserve">      </w:t>
-      </w:r>
-      <w:r>
-        <w:rPr>
-          <w:lang w:val="de-CH"/>
-        </w:rPr>
-        <w:t>"</w:t>
-      </w:r>
-      <w:proofErr w:type="spellStart"/>
-      <w:r>
-        <w:rPr>
-          <w:lang w:val="de-CH"/>
-        </w:rPr>
-        <w:t>comment_likes</w:t>
-      </w:r>
-      <w:proofErr w:type="spellEnd"/>
-      <w:r>
-        <w:rPr>
-          <w:lang w:val="de-CH"/>
-        </w:rPr>
-        <w:t xml:space="preserve">": </w:t>
-      </w:r>
-      <w:proofErr w:type="gramStart"/>
-      <w:r>
-        <w:rPr>
-          <w:lang w:val="de-CH"/>
-        </w:rPr>
-        <w:t>{ "</w:t>
-      </w:r>
-      <w:proofErr w:type="gramEnd"/>
-      <w:r>
-        <w:rPr>
-          <w:lang w:val="de-CH"/>
-        </w:rPr>
-        <w:t>$</w:t>
-      </w:r>
-      <w:proofErr w:type="spellStart"/>
-      <w:r>
-        <w:rPr>
-          <w:lang w:val="de-CH"/>
-        </w:rPr>
-        <w:t>numberInt</w:t>
-      </w:r>
-      <w:proofErr w:type="spellEnd"/>
-      <w:r>
-        <w:rPr>
-          <w:lang w:val="de-CH"/>
-        </w:rPr>
-        <w:t>": "772" }</w:t>
-      </w:r>
-    </w:p>
-    <w:p>
-      <w:pPr>
-        <w:pStyle w:val="KeinLeerraum"/>
-        <w:rPr>
-          <w:lang w:val="de-CH"/>
-        </w:rPr>
-      </w:pPr>
-      <w:r>
-        <w:rPr>
-          <w:lang w:val="de-CH"/>
-        </w:rPr>
-        <w:t xml:space="preserve">    }</w:t>
-      </w:r>
-    </w:p>
-    <w:p>
-      <w:pPr>
-        <w:pStyle w:val="KeinLeerraum"/>
-        <w:rPr>
-          <w:lang w:val="de-CH"/>
-        </w:rPr>
-      </w:pPr>
-      <w:r>
-        <w:rPr>
-          <w:lang w:val="de-CH"/>
-        </w:rPr>
-        <w:t xml:space="preserve">  ]</w:t>
-      </w:r>
-    </w:p>
-    <w:p>
-      <w:pPr>
-        <w:pStyle w:val="KeinLeerraum"/>
-        <w:rPr>
-          <w:lang w:val="de-CH"/>
-        </w:rPr>
-      </w:pPr>
-      <w:r>
-        <w:rPr>
-          <w:lang w:val="de-CH"/>
-        </w:rPr>
-        <w:t>}</w:t>
+        <w:rPr>
+          <w:lang w:val="de-CH"/>
+        </w:rPr>
+        <w:t xml:space="preserve"> des Posts für häufigster Tag</w:t>
+      </w:r>
+    </w:p>
+    <w:p>
+      <w:pPr>
+        <w:rPr>
+          <w:lang w:val="de-CH"/>
+        </w:rPr>
+      </w:pPr>
+      <w:r>
+        <w:rPr>
+          <w:lang w:val="de-CH"/>
+        </w:rPr>
+        <w:t>Einfachheit die Architektur zu verändern</w:t>
+      </w:r>
+    </w:p>
+    <w:p>
+      <w:pPr>
+        <w:rPr>
+          <w:lang w:val="de-CH"/>
+        </w:rPr>
+      </w:pPr>
+      <w:r>
+        <w:rPr>
+          <w:lang w:val="de-CH"/>
+        </w:rPr>
+        <w:t>Speicherbedarf</w:t>
       </w:r>
     </w:p>
     <w:p>
@@ -793,149 +1177,7 @@
         <w:rPr>
           <w:lang w:val="de-CH"/>
         </w:rPr>
-        <w:t>Welche Vorteile hast Du bei der NoSQL Datenbank erwartet?</w:t>
-      </w:r>
-    </w:p>
-    <w:p>
-      <w:pPr>
-        <w:rPr>
-          <w:lang w:val="de-CH"/>
-        </w:rPr>
-      </w:pPr>
-      <w:r>
-        <w:rPr>
-          <w:lang w:val="de-CH"/>
-        </w:rPr>
-        <w:t>Auch das Einrichten eines Clusters und die Verbindung mit Python hat sich als Einfach herausgestellt.</w:t>
-      </w:r>
-    </w:p>
-    <w:p>
-      <w:pPr>
-        <w:rPr>
-          <w:lang w:val="de-CH"/>
-        </w:rPr>
-      </w:pPr>
-      <w:r>
-        <w:rPr>
-          <w:lang w:val="de-CH"/>
-        </w:rPr>
-        <w:t xml:space="preserve">Der Wichtigste Vorteil gegenüber SQL ist jedoch die Dynamische Entwicklung und die hohe Skalierbarkeit der Datenbank von einzelnen Servern bis hin zu komplexen Architekturen über mehrere Rechenzentren. Da die Dokumente sehr unterschiedlich sein können, ist man in der Weiterentwicklung der Datenbank </w:t>
-      </w:r>
-      <w:proofErr w:type="gramStart"/>
-      <w:r>
-        <w:rPr>
-          <w:lang w:val="de-CH"/>
-        </w:rPr>
-        <w:t>extrem flexibel</w:t>
-      </w:r>
-      <w:proofErr w:type="gramEnd"/>
-      <w:r>
-        <w:rPr>
-          <w:lang w:val="de-CH"/>
-        </w:rPr>
-        <w:t>. In Unserem Testdatensatz zu Filmen gibt es für die älteren Filme deutlich weniger Informationen als zu den Neueren. Dies ist für MongoDB jedoch kein Problem.</w:t>
-      </w:r>
-    </w:p>
-    <w:p>
-      <w:pPr>
-        <w:rPr>
-          <w:lang w:val="de-CH"/>
-        </w:rPr>
-      </w:pPr>
-      <w:r>
-        <w:rPr>
-          <w:lang w:val="de-CH"/>
-        </w:rPr>
-        <w:t xml:space="preserve">Bei den Abfragen sind keine </w:t>
-      </w:r>
-      <w:proofErr w:type="spellStart"/>
-      <w:r>
-        <w:rPr>
-          <w:lang w:val="de-CH"/>
-        </w:rPr>
-        <w:t>Joins</w:t>
-      </w:r>
-      <w:proofErr w:type="spellEnd"/>
-      <w:r>
-        <w:rPr>
-          <w:lang w:val="de-CH"/>
-        </w:rPr>
-        <w:t xml:space="preserve"> nötig was die Abfragen theoretisch weniger Komplex macht. Die </w:t>
-      </w:r>
-      <w:proofErr w:type="spellStart"/>
-      <w:r>
-        <w:rPr>
-          <w:lang w:val="de-CH"/>
-        </w:rPr>
-        <w:t>grösse</w:t>
-      </w:r>
-      <w:proofErr w:type="spellEnd"/>
-      <w:r>
-        <w:rPr>
-          <w:lang w:val="de-CH"/>
-        </w:rPr>
-        <w:t xml:space="preserve"> eines Objekts oder Arrays innerhalb eines Dokumentes ist nicht vorgegeben und kann bei jedem Dokument unterschiedlich sein. Sogar die Struktur des Dokuments selbst kann stark unterschiedlich sein. </w:t>
-      </w:r>
-      <w:proofErr w:type="spellStart"/>
-      <w:r>
-        <w:rPr>
-          <w:lang w:val="de-CH"/>
-        </w:rPr>
-        <w:t>MongoDb</w:t>
-      </w:r>
-      <w:proofErr w:type="spellEnd"/>
-      <w:r>
-        <w:rPr>
-          <w:lang w:val="de-CH"/>
-        </w:rPr>
-        <w:t xml:space="preserve"> ist also </w:t>
-      </w:r>
-      <w:proofErr w:type="gramStart"/>
-      <w:r>
-        <w:rPr>
-          <w:lang w:val="de-CH"/>
-        </w:rPr>
-        <w:t>extrem flexibel</w:t>
-      </w:r>
-      <w:proofErr w:type="gramEnd"/>
-      <w:r>
-        <w:rPr>
-          <w:lang w:val="de-CH"/>
-        </w:rPr>
-        <w:t xml:space="preserve">. Generell ist der Entwicklungsaufwand kleiner als bei SQL. Die Datenbank </w:t>
-      </w:r>
-      <w:proofErr w:type="gramStart"/>
-      <w:r>
-        <w:rPr>
-          <w:lang w:val="de-CH"/>
-        </w:rPr>
-        <w:t>kann relativ</w:t>
-      </w:r>
-      <w:proofErr w:type="gramEnd"/>
-      <w:r>
-        <w:rPr>
-          <w:lang w:val="de-CH"/>
-        </w:rPr>
-        <w:t xml:space="preserve"> leicht erweitert und verändert werden, weil sie schemalos ist. Auch ist die Struktur, da in JSON (respektive BSON) Frontend tauglich und erleichtert somit die Implementation.</w:t>
-      </w:r>
-    </w:p>
-    <w:p>
-      <w:pPr>
-        <w:rPr>
-          <w:lang w:val="de-CH"/>
-        </w:rPr>
-      </w:pPr>
-      <w:r>
-        <w:rPr>
-          <w:lang w:val="de-CH"/>
-        </w:rPr>
-        <w:t>D</w:t>
-      </w:r>
-      <w:r>
-        <w:rPr>
-          <w:lang w:val="de-CH"/>
-        </w:rPr>
-        <w:t>abei sehe ich die Vorteile von MongoDB vor allem bei der Abfragezeit, weil zum Darstellen auf eines Blog-Posts genau ein gesamtes Dokument abgerufen werden muss. Zudem sind Abfragen so auch sehr simpel. Weitere Vorteile sind die Flexibilität und Einfachheit, die Datenstruktur anzupassen und ganz allgemein die Implementationszeit.</w:t>
+        <w:t>Wie sehen die Messresultate aus?</w:t>
       </w:r>
     </w:p>
     <w:p>
@@ -949,231 +1191,95 @@
         <w:rPr>
           <w:lang w:val="de-CH"/>
         </w:rPr>
+        <w:t>Interpretiere und reflektiere diese Messresultate.</w:t>
+      </w:r>
+    </w:p>
+    <w:p>
+      <w:pPr>
+        <w:pStyle w:val="berschrift1"/>
+        <w:rPr>
+          <w:lang w:val="de-CH"/>
+        </w:rPr>
+      </w:pPr>
+      <w:r>
+        <w:rPr>
+          <w:lang w:val="de-CH"/>
+        </w:rPr>
+        <w:t>Fazit</w:t>
+      </w:r>
+    </w:p>
+    <w:p>
+      <w:pPr>
+        <w:pStyle w:val="berschrift3"/>
+        <w:rPr>
+          <w:lang w:val="de-CH"/>
+        </w:rPr>
+      </w:pPr>
+      <w:r>
+        <w:rPr>
+          <w:lang w:val="de-CH"/>
+        </w:rPr>
+        <w:t>Was sind Deine Vorkenntnisse in Datenbanken aus Deiner beruflichen Erfahrung?</w:t>
+      </w:r>
+    </w:p>
+    <w:p>
+      <w:pPr>
+        <w:rPr>
+          <w:lang w:val="de-CH"/>
+        </w:rPr>
+      </w:pPr>
+      <w:r>
+        <w:rPr>
+          <w:lang w:val="de-CH"/>
+        </w:rPr>
+        <w:t xml:space="preserve">Ich habe keine berufliche Erfahrung mit Datenbanken. Jedoch habe ich in dem Data Science Studium schon ein paar SQL-Datenbanken genutzt. Ich habe ebenfalls in der Form des </w:t>
+      </w:r>
+      <w:r>
+        <w:rPr>
+          <w:lang w:val="de-CH"/>
+        </w:rPr>
+        <w:t>Modul GDB schon mit D</w:t>
+      </w:r>
+      <w:r>
+        <w:rPr>
+          <w:lang w:val="de-CH"/>
+        </w:rPr>
+        <w:t>atenbanken Erfahrungen sammeln können. Jedoch habe ich vor dieser Abgabe noch keine eigenen Datenbanken aufgesetzt und eigene Daten eingelesen.</w:t>
+      </w:r>
+    </w:p>
+    <w:p>
+      <w:pPr>
+        <w:pStyle w:val="berschrift3"/>
+        <w:rPr>
+          <w:lang w:val="de-CH"/>
+        </w:rPr>
+      </w:pPr>
+      <w:r>
+        <w:rPr>
+          <w:lang w:val="de-CH"/>
+        </w:rPr>
+        <w:t>Gibt es andere wichtige Punkte, die auf Deinen Lernerfolg einen wichtigen Einfluss hatten?</w:t>
+      </w:r>
+    </w:p>
+    <w:p>
+      <w:pPr>
+        <w:rPr>
+          <w:lang w:val="de-CH"/>
+        </w:rPr>
+      </w:pPr>
+    </w:p>
+    <w:p>
+      <w:pPr>
+        <w:pStyle w:val="berschrift3"/>
+        <w:rPr>
+          <w:lang w:val="de-CH"/>
+        </w:rPr>
+      </w:pPr>
+      <w:r>
+        <w:rPr>
+          <w:lang w:val="de-CH"/>
+        </w:rPr>
         <w:lastRenderedPageBreak/>
-        <w:t>Welche Messkriterien hast Du festgelegt?</w:t>
-      </w:r>
-    </w:p>
-    <w:p>
-      <w:pPr>
-        <w:rPr>
-          <w:lang w:val="de-CH"/>
-        </w:rPr>
-      </w:pPr>
-      <w:r>
-        <w:rPr>
-          <w:lang w:val="de-CH"/>
-        </w:rPr>
-        <w:t>Implementationszeit (Welche Vorkenntnisse habe ich mit den beiden Datenbanken)</w:t>
-      </w:r>
-    </w:p>
-    <w:p>
-      <w:pPr>
-        <w:rPr>
-          <w:lang w:val="de-CH"/>
-        </w:rPr>
-      </w:pPr>
-      <w:r>
-        <w:rPr>
-          <w:lang w:val="de-CH"/>
-        </w:rPr>
-        <w:t xml:space="preserve">Lines </w:t>
-      </w:r>
-      <w:proofErr w:type="spellStart"/>
-      <w:r>
-        <w:rPr>
-          <w:lang w:val="de-CH"/>
-        </w:rPr>
-        <w:t>of</w:t>
-      </w:r>
-      <w:proofErr w:type="spellEnd"/>
-      <w:r>
-        <w:rPr>
-          <w:lang w:val="de-CH"/>
-        </w:rPr>
-        <w:t xml:space="preserve"> Code</w:t>
-      </w:r>
-    </w:p>
-    <w:p>
-      <w:pPr>
-        <w:rPr>
-          <w:lang w:val="de-CH"/>
-        </w:rPr>
-      </w:pPr>
-      <w:proofErr w:type="gramStart"/>
-      <w:r>
-        <w:rPr>
-          <w:lang w:val="de-CH"/>
-        </w:rPr>
-        <w:t>Abfragezeit Dokument</w:t>
-      </w:r>
-      <w:proofErr w:type="gramEnd"/>
-    </w:p>
-    <w:p>
-      <w:pPr>
-        <w:rPr>
-          <w:lang w:val="de-CH"/>
-        </w:rPr>
-      </w:pPr>
-      <w:r>
-        <w:rPr>
-          <w:lang w:val="de-CH"/>
-        </w:rPr>
-        <w:t xml:space="preserve">Abfragezeit </w:t>
-      </w:r>
-      <w:proofErr w:type="gramStart"/>
-      <w:r>
-        <w:rPr>
-          <w:lang w:val="de-CH"/>
-        </w:rPr>
-        <w:t>vom Metadaten</w:t>
-      </w:r>
-      <w:proofErr w:type="gramEnd"/>
-      <w:r>
-        <w:rPr>
-          <w:lang w:val="de-CH"/>
-        </w:rPr>
-        <w:t xml:space="preserve"> des Posts für häufigster Tag</w:t>
-      </w:r>
-    </w:p>
-    <w:p>
-      <w:pPr>
-        <w:rPr>
-          <w:lang w:val="de-CH"/>
-        </w:rPr>
-      </w:pPr>
-      <w:r>
-        <w:rPr>
-          <w:lang w:val="de-CH"/>
-        </w:rPr>
-        <w:t>Einfachheit die Architektur zu verändern</w:t>
-      </w:r>
-    </w:p>
-    <w:p>
-      <w:pPr>
-        <w:rPr>
-          <w:lang w:val="de-CH"/>
-        </w:rPr>
-      </w:pPr>
-      <w:r>
-        <w:rPr>
-          <w:lang w:val="de-CH"/>
-        </w:rPr>
-        <w:t>Speicherbedarf</w:t>
-      </w:r>
-    </w:p>
-    <w:p>
-      <w:pPr>
-        <w:pStyle w:val="berschrift3"/>
-        <w:rPr>
-          <w:lang w:val="de-CH"/>
-        </w:rPr>
-      </w:pPr>
-      <w:r>
-        <w:rPr>
-          <w:lang w:val="de-CH"/>
-        </w:rPr>
-        <w:t>Wie sehen die Messresultate aus?</w:t>
-      </w:r>
-    </w:p>
-    <w:p>
-      <w:pPr>
-        <w:pStyle w:val="berschrift3"/>
-        <w:rPr>
-          <w:lang w:val="de-CH"/>
-        </w:rPr>
-      </w:pPr>
-      <w:r>
-        <w:rPr>
-          <w:lang w:val="de-CH"/>
-        </w:rPr>
-        <w:t>Interpretiere und reflektiere diese Messresultate.</w:t>
-      </w:r>
-    </w:p>
-    <w:p>
-      <w:pPr>
-        <w:pStyle w:val="berschrift1"/>
-        <w:rPr>
-          <w:lang w:val="de-CH"/>
-        </w:rPr>
-      </w:pPr>
-      <w:r>
-        <w:rPr>
-          <w:lang w:val="de-CH"/>
-        </w:rPr>
-        <w:t>Fazit</w:t>
-      </w:r>
-    </w:p>
-    <w:p>
-      <w:pPr>
-        <w:pStyle w:val="berschrift3"/>
-        <w:rPr>
-          <w:lang w:val="de-CH"/>
-        </w:rPr>
-      </w:pPr>
-      <w:r>
-        <w:rPr>
-          <w:lang w:val="de-CH"/>
-        </w:rPr>
-        <w:t>Was sind Deine Vorkenntnisse in Datenbanken aus Deiner beruflichen Erfahrung?</w:t>
-      </w:r>
-    </w:p>
-    <w:p>
-      <w:pPr>
-        <w:rPr>
-          <w:lang w:val="de-CH"/>
-        </w:rPr>
-      </w:pPr>
-      <w:r>
-        <w:rPr>
-          <w:lang w:val="de-CH"/>
-        </w:rPr>
-        <w:t xml:space="preserve">Ich habe keine berufliche Erfahrung mit Datenbanken. Jedoch habe ich in dem Data Science Studium schon ein paar SQL-Datenbanken genutzt. Ich habe ebenfalls in der Form des </w:t>
-      </w:r>
-      <w:r>
-        <w:rPr>
-          <w:lang w:val="de-CH"/>
-        </w:rPr>
-        <w:t>Modul GDB schon mit D</w:t>
-      </w:r>
-      <w:r>
-        <w:rPr>
-          <w:lang w:val="de-CH"/>
-        </w:rPr>
-        <w:t>atenbanken Erfahrungen sammeln können. Jedoch habe ich vor dieser Abgabe noch keine eigenen Datenbanken aufgesetzt und eigene Daten eingelesen.</w:t>
-      </w:r>
-    </w:p>
-    <w:p>
-      <w:pPr>
-        <w:pStyle w:val="berschrift3"/>
-        <w:rPr>
-          <w:lang w:val="de-CH"/>
-        </w:rPr>
-      </w:pPr>
-      <w:r>
-        <w:rPr>
-          <w:lang w:val="de-CH"/>
-        </w:rPr>
-        <w:t>Gibt es andere wichtige Punkte, die auf Deinen Lernerfolg einen wichtigen Einfluss hatten?</w:t>
-      </w:r>
-    </w:p>
-    <w:p>
-      <w:pPr>
-        <w:rPr>
-          <w:lang w:val="de-CH"/>
-        </w:rPr>
-      </w:pPr>
-    </w:p>
-    <w:p>
-      <w:pPr>
-        <w:pStyle w:val="berschrift3"/>
-        <w:rPr>
-          <w:lang w:val="de-CH"/>
-        </w:rPr>
-      </w:pPr>
-      <w:r>
-        <w:rPr>
-          <w:lang w:val="de-CH"/>
-        </w:rPr>
         <w:t>Was war für Dich die wichtigste Erkenntnis?</w:t>
       </w:r>
       <w:r>

</xml_diff>

<commit_message>
Worked on report and added files
</commit_message>
<xml_diff>
--- a/Bericht.docx
+++ b/Bericht.docx
@@ -18,29 +18,77 @@
     </w:p>
     <w:p>
       <w:pPr>
-        <w:rPr>
-          <w:lang w:val="de-CH"/>
-        </w:rPr>
-      </w:pPr>
-      <w:r>
-        <w:rPr>
-          <w:lang w:val="de-CH"/>
-        </w:rPr>
-        <w:t xml:space="preserve">Erstelle einen </w:t>
-      </w:r>
-      <w:proofErr w:type="gramStart"/>
-      <w:r>
-        <w:rPr>
-          <w:lang w:val="de-CH"/>
-        </w:rPr>
-        <w:t>Bericht</w:t>
-      </w:r>
-      <w:proofErr w:type="gramEnd"/>
-      <w:r>
-        <w:rPr>
-          <w:lang w:val="de-CH"/>
-        </w:rPr>
-        <w:t xml:space="preserve"> in dem Du das Resultat reflektierst.</w:t>
+        <w:pStyle w:val="berschrift3"/>
+        <w:rPr>
+          <w:lang w:val="de-CH"/>
+        </w:rPr>
+      </w:pPr>
+      <w:r>
+        <w:rPr>
+          <w:lang w:val="de-CH"/>
+        </w:rPr>
+        <w:t>Welche NoSQL Datenbank hast Du gewählt und wieso diese?</w:t>
+      </w:r>
+    </w:p>
+    <w:p>
+      <w:pPr>
+        <w:rPr>
+          <w:lang w:val="de-CH"/>
+        </w:rPr>
+      </w:pPr>
+      <w:r>
+        <w:rPr>
+          <w:lang w:val="de-CH"/>
+        </w:rPr>
+        <w:t xml:space="preserve">Ich habe mich entschieden MongoDB mit SQL zu vergleichen. Ich habe mich für MongoDB entschieden, weil </w:t>
+      </w:r>
+      <w:r>
+        <w:rPr>
+          <w:lang w:val="de-CH"/>
+        </w:rPr>
+        <w:t>MongoDB die bekannteste NoSQL-Datenbank</w:t>
+      </w:r>
+      <w:r>
+        <w:rPr>
+          <w:lang w:val="de-CH"/>
+        </w:rPr>
+        <w:t xml:space="preserve"> ist</w:t>
+      </w:r>
+      <w:r>
+        <w:rPr>
+          <w:lang w:val="de-CH"/>
+        </w:rPr>
+        <w:t xml:space="preserve">. Da </w:t>
+      </w:r>
+      <w:r>
+        <w:rPr>
+          <w:lang w:val="de-CH"/>
+        </w:rPr>
+        <w:t xml:space="preserve">MongoDB ein sehr breites Anwendungsgebiet hat, </w:t>
+      </w:r>
+      <w:r>
+        <w:rPr>
+          <w:lang w:val="de-CH"/>
+        </w:rPr>
+        <w:t xml:space="preserve">machte es Sinn MongoDB etwas genauer anzuschauen. </w:t>
+      </w:r>
+      <w:r>
+        <w:rPr>
+          <w:lang w:val="de-CH"/>
+        </w:rPr>
+        <w:t xml:space="preserve">Zudem ist auch die </w:t>
+      </w:r>
+      <w:r>
+        <w:rPr>
+          <w:lang w:val="de-CH"/>
+        </w:rPr>
+        <w:t>flexible Struktur der Dokumente ein grosser Vorteil gegenüber SQL.</w:t>
+      </w:r>
+      <w:r>
+        <w:rPr>
+          <w:lang w:val="de-CH"/>
+        </w:rPr>
+        <w:t xml:space="preserve"> Besonders bei Projekten, bei denen sich die Datenbank mit hoher Wahrscheinlichkeit noch verändern wird, kann dies ein enormer Vorteil sein.</w:t>
       </w:r>
       <w:r>
         <w:rPr>
@@ -48,11 +96,92 @@
         </w:rPr>
         <w:t xml:space="preserve"> </w:t>
       </w:r>
-      <w:r>
-        <w:rPr>
-          <w:lang w:val="de-CH"/>
-        </w:rPr>
-        <w:t>Darin sollen folgende Fragen beantwortet werden.</w:t>
+    </w:p>
+    <w:p>
+      <w:pPr>
+        <w:pStyle w:val="berschrift3"/>
+        <w:rPr>
+          <w:lang w:val="de-CH"/>
+        </w:rPr>
+      </w:pPr>
+      <w:r>
+        <w:rPr>
+          <w:lang w:val="de-CH"/>
+        </w:rPr>
+        <w:t>Wie sieht die Problemst</w:t>
+      </w:r>
+      <w:r>
+        <w:rPr>
+          <w:lang w:val="de-CH"/>
+        </w:rPr>
+        <w:t>e</w:t>
+      </w:r>
+      <w:r>
+        <w:rPr>
+          <w:lang w:val="de-CH"/>
+        </w:rPr>
+        <w:t>llung aus?</w:t>
+      </w:r>
+    </w:p>
+    <w:p>
+      <w:pPr>
+        <w:rPr>
+          <w:lang w:val="de-CH"/>
+        </w:rPr>
+      </w:pPr>
+      <w:r>
+        <w:rPr>
+          <w:lang w:val="de-CH"/>
+        </w:rPr>
+        <w:t>Ich will SQL mit MongoDB vergleichen. Dabei will ich eine Datenbank erstellen, welche die Metadaten von Blogartikeln speichert</w:t>
+      </w:r>
+      <w:r>
+        <w:rPr>
+          <w:lang w:val="de-CH"/>
+        </w:rPr>
+        <w:t xml:space="preserve">, </w:t>
+      </w:r>
+      <w:r>
+        <w:rPr>
+          <w:lang w:val="de-CH"/>
+        </w:rPr>
+        <w:t>inklusiv Kommentaren und Tags. Dabei sehe ich die Vorteile von MongoDB vor allem bei der Abfragezeit, weil zum Darstellen auf eines Blog-Posts genau ein gesamtes Dokument abgerufen werden muss</w:t>
+      </w:r>
+      <w:r>
+        <w:rPr>
+          <w:lang w:val="de-CH"/>
+        </w:rPr>
+        <w:t xml:space="preserve">. Dies ist bei einer Blog-Webseite wohl die häufigste Abfrage. </w:t>
+      </w:r>
+      <w:r>
+        <w:rPr>
+          <w:lang w:val="de-CH"/>
+        </w:rPr>
+        <w:t xml:space="preserve">Zudem sind Abfragen so auch sehr simpel. </w:t>
+      </w:r>
+      <w:r>
+        <w:rPr>
+          <w:lang w:val="de-CH"/>
+        </w:rPr>
+        <w:t>MongoDB ist allgemein f</w:t>
+      </w:r>
+      <w:r>
+        <w:rPr>
+          <w:lang w:val="de-CH"/>
+        </w:rPr>
+        <w:t>ü</w:t>
+      </w:r>
+      <w:r>
+        <w:rPr>
+          <w:lang w:val="de-CH"/>
+        </w:rPr>
+        <w:t>r die Schnelligkeit bekannt und verspricht somit besonders gute Ergebnisse</w:t>
+      </w:r>
+      <w:r>
+        <w:rPr>
+          <w:lang w:val="de-CH"/>
+        </w:rPr>
+        <w:t>.</w:t>
       </w:r>
       <w:r>
         <w:rPr>
@@ -64,7 +193,7 @@
         <w:rPr>
           <w:lang w:val="de-CH"/>
         </w:rPr>
-        <w:t>Ein Worddokument mit dem Bericht.</w:t>
+        <w:t>Weitere Vorteile sind die Flexibilität und Einfachheit, die Datenstruktur anzupassen und ganz allgemein die Implementationszeit.</w:t>
       </w:r>
     </w:p>
     <w:p>
@@ -78,236 +207,6 @@
         <w:rPr>
           <w:lang w:val="de-CH"/>
         </w:rPr>
-        <w:t>Was wird erwartet</w:t>
-      </w:r>
-    </w:p>
-    <w:p>
-      <w:pPr>
-        <w:rPr>
-          <w:lang w:val="de-CH"/>
-        </w:rPr>
-      </w:pPr>
-      <w:r>
-        <w:rPr>
-          <w:lang w:val="de-CH"/>
-        </w:rPr>
-        <w:t xml:space="preserve">Das konzeptionelle Datenmodell. Dieses darf von Hand gezeichnet sein oder mit einem Tool </w:t>
-      </w:r>
-      <w:r>
-        <w:rPr>
-          <w:lang w:val="de-CH"/>
-        </w:rPr>
-        <w:t>erstellt</w:t>
-      </w:r>
-      <w:r>
-        <w:rPr>
-          <w:lang w:val="de-CH"/>
-        </w:rPr>
-        <w:t xml:space="preserve"> werden.</w:t>
-      </w:r>
-      <w:r>
-        <w:rPr>
-          <w:lang w:val="de-CH"/>
-        </w:rPr>
-        <w:t xml:space="preserve"> </w:t>
-      </w:r>
-      <w:r>
-        <w:rPr>
-          <w:lang w:val="de-CH"/>
-        </w:rPr>
-        <w:t>Weiter müssen die Skripte zur Erstellung der beiden Datenbanken (SQL und NoSQL) als Text</w:t>
-      </w:r>
-      <w:r>
-        <w:rPr>
-          <w:lang w:val="de-CH"/>
-        </w:rPr>
-        <w:t xml:space="preserve"> </w:t>
-      </w:r>
-      <w:r>
-        <w:rPr>
-          <w:lang w:val="de-CH"/>
-        </w:rPr>
-        <w:t>oder .sql Datei abgegeben werden.</w:t>
-      </w:r>
-    </w:p>
-    <w:p>
-      <w:pPr>
-        <w:pStyle w:val="berschrift3"/>
-        <w:rPr>
-          <w:lang w:val="de-CH"/>
-        </w:rPr>
-      </w:pPr>
-      <w:r>
-        <w:rPr>
-          <w:lang w:val="de-CH"/>
-        </w:rPr>
-        <w:t>Bewertungskriterien für die Benotung der Abgabe</w:t>
-      </w:r>
-    </w:p>
-    <w:p>
-      <w:pPr>
-        <w:rPr>
-          <w:lang w:val="de-CH"/>
-        </w:rPr>
-      </w:pPr>
-      <w:r>
-        <w:rPr>
-          <w:lang w:val="de-CH"/>
-        </w:rPr>
-        <w:t>Das Beispiel umfasst 2 bis 10 Seiten (ohne Datenmodell). Er beantwortet alle Fragen schlüssig, fundiert und verständlich.</w:t>
-      </w:r>
-    </w:p>
-    <w:p>
-      <w:pPr>
-        <w:pStyle w:val="berschrift3"/>
-        <w:rPr>
-          <w:lang w:val="de-CH"/>
-        </w:rPr>
-      </w:pPr>
-      <w:r>
-        <w:rPr>
-          <w:lang w:val="de-CH"/>
-        </w:rPr>
-        <w:t>Aufgabenstellung</w:t>
-      </w:r>
-      <w:r>
-        <w:rPr>
-          <w:lang w:val="de-CH"/>
-        </w:rPr>
-        <w:t xml:space="preserve"> </w:t>
-      </w:r>
-      <w:r>
-        <w:rPr>
-          <w:lang w:val="de-CH"/>
-        </w:rPr>
-        <w:t xml:space="preserve">zum Thema Vergleich von Datenbanken </w:t>
-      </w:r>
-    </w:p>
-    <w:p>
-      <w:pPr>
-        <w:rPr>
-          <w:lang w:val="de-CH"/>
-        </w:rPr>
-      </w:pPr>
-      <w:r>
-        <w:rPr>
-          <w:lang w:val="de-CH"/>
-        </w:rPr>
-        <w:t>Ziel: Anhand einer konkreten Problemstellung wird eine Lösung mit NoSQL und mit SQL verglichen. Überlege Dir eine Problemstellung, die sinnvollerweise mit einer NoSQL Datenbank umgesetzt wird. Die Problemstellung darf nicht trivial sein, soll also in SQL mindestens einen Fremdschlüssel enthalten. Sei es zwischen zwei Tabellen oder als Selbstreferenz. Wähle eine NoSQL Datenbank aus, die zur Problemstellung passt.</w:t>
-      </w:r>
-    </w:p>
-    <w:p>
-      <w:pPr>
-        <w:rPr>
-          <w:lang w:val="de-CH"/>
-        </w:rPr>
-      </w:pPr>
-      <w:r>
-        <w:rPr>
-          <w:lang w:val="de-CH"/>
-        </w:rPr>
-        <w:t xml:space="preserve">Halte fest, welche Vorteile die gewählte Datenbank hat und wie Du diese Vorteile messen kannst. </w:t>
-      </w:r>
-      <w:proofErr w:type="gramStart"/>
-      <w:r>
-        <w:rPr>
-          <w:lang w:val="de-CH"/>
-        </w:rPr>
-        <w:t>Entwerfe</w:t>
-      </w:r>
-      <w:proofErr w:type="gramEnd"/>
-      <w:r>
-        <w:rPr>
-          <w:lang w:val="de-CH"/>
-        </w:rPr>
-        <w:t xml:space="preserve"> das konzeptionelle Datenmodell und setze dieses nachher mit der gewählten NoSQL Datenbank und mit einer relationalen Datenbank um. Die Umsetzung soll so gemacht werden, dass diese auf die Problemstellung optimiert ist. Das bedeutet, dass das logische und physische Datenmodell den Abfragebedürfnissen angepasst ist. Fülle beide Datenbanken mit denselben Daten. Vergleiche die beiden Datenbanken mit den definierten Messungen.</w:t>
-      </w:r>
-    </w:p>
-    <w:p>
-      <w:pPr>
-        <w:pStyle w:val="berschrift1"/>
-        <w:rPr>
-          <w:lang w:val="de-CH"/>
-        </w:rPr>
-      </w:pPr>
-      <w:r>
-        <w:rPr>
-          <w:lang w:val="de-CH"/>
-        </w:rPr>
-        <w:t>Spezifische Fragen</w:t>
-      </w:r>
-    </w:p>
-    <w:p>
-      <w:pPr>
-        <w:pStyle w:val="berschrift3"/>
-        <w:rPr>
-          <w:lang w:val="de-CH"/>
-        </w:rPr>
-      </w:pPr>
-      <w:r>
-        <w:rPr>
-          <w:lang w:val="de-CH"/>
-        </w:rPr>
-        <w:t>Welche NoSQL Datenbank hast Du gewählt und wieso diese?</w:t>
-      </w:r>
-    </w:p>
-    <w:p>
-      <w:pPr>
-        <w:rPr>
-          <w:lang w:val="de-CH"/>
-        </w:rPr>
-      </w:pPr>
-      <w:r>
-        <w:rPr>
-          <w:lang w:val="de-CH"/>
-        </w:rPr>
-        <w:t xml:space="preserve">MongoDB ist die bekannteste der NoSQL-Datenbanken. Da wir ihr in der Zukunft wohl noch öfters begegnen werden, machte es am meisten Sinn MongoDB etwas genauer anzuschauen. Dokument-Datenbanken scheinen das breiteste Anwendungsgebiet der NoSQL-Datenbanken zu haben. Die flexible Struktur der Dokumente ist ein grosser Vorteil gegenüber SQL. </w:t>
-      </w:r>
-    </w:p>
-    <w:p>
-      <w:pPr>
-        <w:pStyle w:val="berschrift3"/>
-        <w:rPr>
-          <w:lang w:val="de-CH"/>
-        </w:rPr>
-      </w:pPr>
-      <w:r>
-        <w:rPr>
-          <w:lang w:val="de-CH"/>
-        </w:rPr>
-        <w:t>Wie sieht die Problemst</w:t>
-      </w:r>
-      <w:r>
-        <w:rPr>
-          <w:lang w:val="de-CH"/>
-        </w:rPr>
-        <w:t>e</w:t>
-      </w:r>
-      <w:r>
-        <w:rPr>
-          <w:lang w:val="de-CH"/>
-        </w:rPr>
-        <w:t>llung aus?</w:t>
-      </w:r>
-    </w:p>
-    <w:p>
-      <w:pPr>
-        <w:rPr>
-          <w:lang w:val="de-CH"/>
-        </w:rPr>
-      </w:pPr>
-    </w:p>
-    <w:p>
-      <w:pPr>
-        <w:pStyle w:val="berschrift3"/>
-        <w:rPr>
-          <w:lang w:val="de-CH"/>
-        </w:rPr>
-      </w:pPr>
-      <w:r>
-        <w:rPr>
-          <w:lang w:val="de-CH"/>
-        </w:rPr>
         <w:t>Wie sieht das konzeptionelle Datenmodell aus?</w:t>
       </w:r>
     </w:p>
@@ -327,14 +226,26 @@
         <w:rPr>
           <w:lang w:val="de-CH"/>
         </w:rPr>
-        <w:t xml:space="preserve">das ERD mithilfe von Microsoft Word erstellt. Dies ist suboptimal, doch funktioniert hier. Hierbei geht es grundsätzlich darum zu sehen, welche Daten in unserer Datenbank </w:t>
+        <w:t>das ERD mithilfe von Microsoft Word erstellt. Dies ist suboptimal, doch funktionier</w:t>
+      </w:r>
+      <w:r>
+        <w:rPr>
+          <w:lang w:val="de-CH"/>
+        </w:rPr>
+        <w:t>te hierfür einwandfrei</w:t>
+      </w:r>
+      <w:r>
+        <w:rPr>
+          <w:lang w:val="de-CH"/>
+        </w:rPr>
+        <w:t xml:space="preserve">. Hierbei geht es grundsätzlich darum zu sehen, welche Daten in unserer Datenbank gespeichert werden und in welchem Zusammenhang sie mit den restlichen Daten </w:t>
       </w:r>
       <w:r>
         <w:rPr>
           <w:lang w:val="de-CH"/>
         </w:rPr>
         <w:lastRenderedPageBreak/>
-        <w:t>gespeichert werden und in welchem Zusammenhang sie mit den restlichen Daten stehen.</w:t>
+        <w:t>stehen.</w:t>
       </w:r>
       <w:r>
         <w:rPr>
@@ -393,6 +304,55 @@
     </w:p>
     <w:p>
       <w:pPr>
+        <w:rPr>
+          <w:lang w:val="de-CH"/>
+        </w:rPr>
+      </w:pPr>
+      <w:r>
+        <w:rPr>
+          <w:lang w:val="de-CH"/>
+        </w:rPr>
+        <w:t xml:space="preserve">Die Datenbank lässt sich demnach mit </w:t>
+      </w:r>
+      <w:r>
+        <w:rPr>
+          <w:lang w:val="de-CH"/>
+        </w:rPr>
+        <w:t>drei</w:t>
+      </w:r>
+      <w:r>
+        <w:rPr>
+          <w:lang w:val="de-CH"/>
+        </w:rPr>
+        <w:t xml:space="preserve"> simplen </w:t>
+      </w:r>
+      <w:r>
+        <w:rPr>
+          <w:lang w:val="de-CH"/>
+        </w:rPr>
+        <w:t xml:space="preserve">Tabellen implementieren. Die erste Tabelle speichert die Metadaten der Posts. Diese beinhalten übliche Metadaten für Blogposts wie zum Beispiel URL, Titel, Anzahl Likes und Datum der Veröffentlichung. Weiterhin haben wir die Tabelle mit den Tags. Darin wird nur der (Hash)tag gespeichert. Dieser muss einfach korrekt mit einem Post verbunden werden, aber mehr dazu später. Die Datenbank hat ebenfalls Kommentare. Dies sind die Kommentare, welche unterhalb eines Posts </w:t>
+      </w:r>
+      <w:r>
+        <w:rPr>
+          <w:lang w:val="de-CH"/>
+        </w:rPr>
+        <w:t xml:space="preserve">geschrieben werden können. Somit kann es 0 bis viele Kommentare pro Post geben. Auch hier speichern wir die nötigsten Informationen wie Autor, Datum </w:t>
+      </w:r>
+      <w:r>
+        <w:rPr>
+          <w:lang w:val="de-CH"/>
+        </w:rPr>
+        <w:t xml:space="preserve">der Veröffentlichung </w:t>
+      </w:r>
+      <w:r>
+        <w:rPr>
+          <w:lang w:val="de-CH"/>
+        </w:rPr>
+        <w:t>und natürlich den Text des Kommentars.</w:t>
+      </w:r>
+    </w:p>
+    <w:p>
+      <w:pPr>
         <w:pStyle w:val="berschrift3"/>
         <w:rPr>
           <w:lang w:val="de-CH"/>
@@ -415,18 +375,170 @@
         <w:rPr>
           <w:lang w:val="de-CH"/>
         </w:rPr>
-        <w:t>Bei der PostgreSQL Datenbank habe ich mithilfe der Applikation DbVisualizer vollautomatisch ein UML-Diagramm erstellt. Darauf sind die drei Tabellen mit ihre</w:t>
-      </w:r>
-      <w:r>
-        <w:rPr>
-          <w:lang w:val="de-CH"/>
-        </w:rPr>
-        <w:t>n Datentypen zu sehen. Es ist ebenfalls ersichtlich, wie die Foreign-Keys mit den Primary-Keys verbunden sind.</w:t>
-      </w:r>
-    </w:p>
-    <w:p>
-      <w:pPr>
-        <w:pStyle w:val="KeinLeerraum"/>
+        <w:t xml:space="preserve">Ich habe die beiden Datenbanken mithilfe von drei Python-Scripts aufgesetzt. Das erste </w:t>
+      </w:r>
+      <w:proofErr w:type="spellStart"/>
+      <w:r>
+        <w:rPr>
+          <w:lang w:val="de-CH"/>
+        </w:rPr>
+        <w:t>Script</w:t>
+      </w:r>
+      <w:proofErr w:type="spellEnd"/>
+      <w:r>
+        <w:rPr>
+          <w:lang w:val="de-CH"/>
+        </w:rPr>
+        <w:t xml:space="preserve"> `create_database.py`</w:t>
+      </w:r>
+      <w:r>
+        <w:rPr>
+          <w:lang w:val="de-CH"/>
+        </w:rPr>
+        <w:t xml:space="preserve"> erstellt die Datenbanken. Bei SQL </w:t>
+      </w:r>
+      <w:r>
+        <w:rPr>
+          <w:lang w:val="de-CH"/>
+        </w:rPr>
+        <w:t xml:space="preserve">habe ich mit für eine PostgreSQL Datenbank entschieden. Im ersten Schritt muss hier eine Verbindung mit </w:t>
+      </w:r>
+      <w:proofErr w:type="spellStart"/>
+      <w:r>
+        <w:rPr>
+          <w:lang w:val="de-CH"/>
+        </w:rPr>
+        <w:t>pgAdmin</w:t>
+      </w:r>
+      <w:proofErr w:type="spellEnd"/>
+      <w:r>
+        <w:rPr>
+          <w:lang w:val="de-CH"/>
+        </w:rPr>
+        <w:t xml:space="preserve"> aufgebaut werden.</w:t>
+      </w:r>
+      <w:r>
+        <w:rPr>
+          <w:lang w:val="de-CH"/>
+        </w:rPr>
+        <w:t xml:space="preserve"> Dies tun wir mithilfe des Packages `</w:t>
+      </w:r>
+      <w:r>
+        <w:rPr>
+          <w:lang w:val="de-CH"/>
+        </w:rPr>
+        <w:t>psycopg2</w:t>
+      </w:r>
+      <w:r>
+        <w:rPr>
+          <w:lang w:val="de-CH"/>
+        </w:rPr>
+        <w:t xml:space="preserve">`. </w:t>
+      </w:r>
+      <w:r>
+        <w:rPr>
+          <w:lang w:val="de-CH"/>
+        </w:rPr>
+        <w:t xml:space="preserve">Danach </w:t>
+      </w:r>
+      <w:r>
+        <w:rPr>
+          <w:lang w:val="de-CH"/>
+        </w:rPr>
+        <w:t xml:space="preserve">wird eine Datenbank aufgesetzt und die nötigen Tabellen erstellt. </w:t>
+      </w:r>
+      <w:r>
+        <w:rPr>
+          <w:lang w:val="de-CH"/>
+        </w:rPr>
+        <w:t xml:space="preserve">Dabei müssen die Struktur </w:t>
+      </w:r>
+      <w:r>
+        <w:rPr>
+          <w:lang w:val="de-CH"/>
+        </w:rPr>
+        <w:t xml:space="preserve">der Tabellen </w:t>
+      </w:r>
+      <w:r>
+        <w:rPr>
+          <w:lang w:val="de-CH"/>
+        </w:rPr>
+        <w:t xml:space="preserve">und die Verbindungen zwischen den Tabellen mitgegeben werden. Dies ist </w:t>
+      </w:r>
+      <w:r>
+        <w:rPr>
+          <w:lang w:val="de-CH"/>
+        </w:rPr>
+        <w:t>zeitaufwendig</w:t>
+      </w:r>
+      <w:r>
+        <w:rPr>
+          <w:lang w:val="de-CH"/>
+        </w:rPr>
+        <w:t xml:space="preserve"> und braucht etwas Planung, um einwandfrei zu </w:t>
+      </w:r>
+      <w:r>
+        <w:rPr>
+          <w:lang w:val="de-CH"/>
+        </w:rPr>
+        <w:t>funktionieren</w:t>
+      </w:r>
+      <w:r>
+        <w:rPr>
+          <w:lang w:val="de-CH"/>
+        </w:rPr>
+        <w:t xml:space="preserve">. </w:t>
+      </w:r>
+      <w:r>
+        <w:rPr>
+          <w:lang w:val="de-CH"/>
+        </w:rPr>
+        <w:t xml:space="preserve"> Um die Datenbank zu visualisieren, habe ich b</w:t>
+      </w:r>
+      <w:r>
+        <w:rPr>
+          <w:lang w:val="de-CH"/>
+        </w:rPr>
+        <w:t xml:space="preserve">ei der PostgreSQL Datenbank mithilfe der Applikation </w:t>
+      </w:r>
+      <w:proofErr w:type="spellStart"/>
+      <w:r>
+        <w:rPr>
+          <w:lang w:val="de-CH"/>
+        </w:rPr>
+        <w:t>DbVisualizer</w:t>
+      </w:r>
+      <w:proofErr w:type="spellEnd"/>
+      <w:r>
+        <w:rPr>
+          <w:lang w:val="de-CH"/>
+        </w:rPr>
+        <w:t xml:space="preserve"> vollautomatisch ein UML-Diagramm erstellt. Darauf sind die drei Tabellen mit </w:t>
+      </w:r>
+      <w:r>
+        <w:rPr>
+          <w:lang w:val="de-CH"/>
+        </w:rPr>
+        <w:lastRenderedPageBreak/>
+        <w:t xml:space="preserve">ihren Datentypen zu sehen. Es ist ebenfalls ersichtlich, wie die </w:t>
+      </w:r>
+      <w:proofErr w:type="spellStart"/>
+      <w:r>
+        <w:rPr>
+          <w:lang w:val="de-CH"/>
+        </w:rPr>
+        <w:t>Foreign</w:t>
+      </w:r>
+      <w:proofErr w:type="spellEnd"/>
+      <w:r>
+        <w:rPr>
+          <w:lang w:val="de-CH"/>
+        </w:rPr>
+        <w:t>-Keys mit den Primary-Keys verbunden sind.</w:t>
+      </w:r>
+    </w:p>
+    <w:p>
+      <w:pPr>
         <w:rPr>
           <w:lang w:val="de-CH"/>
         </w:rPr>
@@ -435,9 +547,8 @@
         <w:rPr>
           <w:noProof/>
         </w:rPr>
-        <w:lastRenderedPageBreak/>
         <w:drawing>
-          <wp:inline distT="0" distB="0" distL="0" distR="0" wp14:anchorId="36F4988E" wp14:editId="608D5E38">
+          <wp:inline distT="0" distB="0" distL="0" distR="0" wp14:anchorId="44020E1D" wp14:editId="1DE458F0">
             <wp:extent cx="5934075" cy="2466975"/>
             <wp:effectExtent l="0" t="0" r="9525" b="9525"/>
             <wp:docPr id="1" name="Grafik 1"/>
@@ -488,16 +599,101 @@
     </w:p>
     <w:p>
       <w:pPr>
-        <w:pStyle w:val="KeinLeerraum"/>
-        <w:rPr>
-          <w:lang w:val="de-CH"/>
-        </w:rPr>
-      </w:pPr>
-      <w:r>
-        <w:rPr>
-          <w:lang w:val="de-CH"/>
-        </w:rPr>
-        <w:t>Bei der Dokument Datenbank haben wir ein Beispielsdokument, welches alle m</w:t>
+        <w:rPr>
+          <w:lang w:val="de-CH"/>
+        </w:rPr>
+      </w:pPr>
+      <w:r>
+        <w:rPr>
+          <w:lang w:val="de-CH"/>
+        </w:rPr>
+        <w:t xml:space="preserve">Für MongoDB muss ebenfalls eine Verbindung mit </w:t>
+      </w:r>
+      <w:r>
+        <w:rPr>
+          <w:lang w:val="de-CH"/>
+        </w:rPr>
+        <w:t xml:space="preserve">dem Cluster aufgebaut werden und danach muss eine Collection erstellt werden. </w:t>
+      </w:r>
+      <w:r>
+        <w:rPr>
+          <w:lang w:val="de-CH"/>
+        </w:rPr>
+        <w:t xml:space="preserve">Dafür nutzen wir das Package </w:t>
+      </w:r>
+      <w:r>
+        <w:rPr>
+          <w:lang w:val="de-CH"/>
+        </w:rPr>
+        <w:t>`</w:t>
+      </w:r>
+      <w:proofErr w:type="spellStart"/>
+      <w:r>
+        <w:rPr>
+          <w:lang w:val="de-CH"/>
+        </w:rPr>
+        <w:t>pymongo</w:t>
+      </w:r>
+      <w:proofErr w:type="spellEnd"/>
+      <w:r>
+        <w:rPr>
+          <w:lang w:val="de-CH"/>
+        </w:rPr>
+        <w:t xml:space="preserve">`. Die Verbindung wird </w:t>
+      </w:r>
+      <w:r>
+        <w:rPr>
+          <w:lang w:val="de-CH"/>
+        </w:rPr>
+        <w:t xml:space="preserve">mit nur 3 Zeilen Code </w:t>
+      </w:r>
+      <w:r>
+        <w:rPr>
+          <w:lang w:val="de-CH"/>
+        </w:rPr>
+        <w:t>aufgebaut</w:t>
+      </w:r>
+      <w:r>
+        <w:rPr>
+          <w:lang w:val="de-CH"/>
+        </w:rPr>
+        <w:t xml:space="preserve">. Danach braucht es nur eine weitere Zeile Code um alle Blogposts hinzuzufügen. Dabei kann die Struktur </w:t>
+      </w:r>
+      <w:r>
+        <w:rPr>
+          <w:lang w:val="de-CH"/>
+        </w:rPr>
+        <w:t xml:space="preserve">von verschiedenen Dokumenten unterschiedlich </w:t>
+      </w:r>
+      <w:r>
+        <w:rPr>
+          <w:lang w:val="de-CH"/>
+        </w:rPr>
+        <w:t>sei</w:t>
+      </w:r>
+      <w:r>
+        <w:rPr>
+          <w:lang w:val="de-CH"/>
+        </w:rPr>
+        <w:t>n und muss auch nicht angegeben werden</w:t>
+      </w:r>
+      <w:r>
+        <w:rPr>
+          <w:lang w:val="de-CH"/>
+        </w:rPr>
+        <w:t>.</w:t>
+      </w:r>
+      <w:r>
+        <w:rPr>
+          <w:lang w:val="de-CH"/>
+        </w:rPr>
+        <w:t xml:space="preserve"> Um unsere MongoDB Datenbank zu visualisieren, </w:t>
+      </w:r>
+      <w:r>
+        <w:rPr>
+          <w:lang w:val="de-CH"/>
+        </w:rPr>
+        <w:t>haben wir ein Beispielsdokument, welches alle m</w:t>
       </w:r>
       <w:r>
         <w:rPr>
@@ -555,31 +751,39 @@
         <w:t xml:space="preserve">  </w:t>
       </w:r>
       <w:r>
-        <w:t xml:space="preserve">"_id": </w:t>
-      </w:r>
-      <w:proofErr w:type="gramStart"/>
-      <w:r>
-        <w:t>{ "</w:t>
-      </w:r>
-      <w:proofErr w:type="gramEnd"/>
-      <w:r>
-        <w:t>$oid": "61d4a8b47e51883717060e1a" },</w:t>
-      </w:r>
-    </w:p>
-    <w:p>
-      <w:pPr>
-        <w:pStyle w:val="KeinLeerraum"/>
-      </w:pPr>
-      <w:r>
-        <w:t xml:space="preserve">  "post_id": </w:t>
-      </w:r>
-      <w:proofErr w:type="gramStart"/>
-      <w:r>
-        <w:t>{ "</w:t>
-      </w:r>
-      <w:proofErr w:type="gramEnd"/>
-      <w:r>
-        <w:t>$numberInt": "4" },</w:t>
+        <w:t>"_id": { "$</w:t>
+      </w:r>
+      <w:proofErr w:type="spellStart"/>
+      <w:r>
+        <w:t>oid</w:t>
+      </w:r>
+      <w:proofErr w:type="spellEnd"/>
+      <w:r>
+        <w:t>": "61d4a8b47e51883717060e1a" },</w:t>
+      </w:r>
+    </w:p>
+    <w:p>
+      <w:pPr>
+        <w:pStyle w:val="KeinLeerraum"/>
+      </w:pPr>
+      <w:r>
+        <w:t xml:space="preserve">  "</w:t>
+      </w:r>
+      <w:proofErr w:type="spellStart"/>
+      <w:r>
+        <w:t>post_id</w:t>
+      </w:r>
+      <w:proofErr w:type="spellEnd"/>
+      <w:r>
+        <w:t>": { "$</w:t>
+      </w:r>
+      <w:proofErr w:type="spellStart"/>
+      <w:r>
+        <w:t>numberInt</w:t>
+      </w:r>
+      <w:proofErr w:type="spellEnd"/>
+      <w:r>
+        <w:t>": "4" },</w:t>
       </w:r>
     </w:p>
     <w:p>
@@ -603,31 +807,47 @@
         <w:pStyle w:val="KeinLeerraum"/>
       </w:pPr>
       <w:r>
-        <w:t xml:space="preserve">  "url": "http://www.clark.com/",</w:t>
-      </w:r>
-    </w:p>
-    <w:p>
-      <w:pPr>
-        <w:pStyle w:val="KeinLeerraum"/>
-      </w:pPr>
-      <w:r>
-        <w:t xml:space="preserve">  "likes": </w:t>
-      </w:r>
-      <w:proofErr w:type="gramStart"/>
-      <w:r>
-        <w:t>{ "</w:t>
-      </w:r>
-      <w:proofErr w:type="gramEnd"/>
-      <w:r>
-        <w:t>$numberInt": "40495" },</w:t>
-      </w:r>
-    </w:p>
-    <w:p>
-      <w:pPr>
-        <w:pStyle w:val="KeinLeerraum"/>
-      </w:pPr>
-      <w:r>
-        <w:t xml:space="preserve">  "author": "williamsjennifer",</w:t>
+        <w:t xml:space="preserve">  "</w:t>
+      </w:r>
+      <w:proofErr w:type="spellStart"/>
+      <w:r>
+        <w:t>url</w:t>
+      </w:r>
+      <w:proofErr w:type="spellEnd"/>
+      <w:r>
+        <w:t>": "http://www.clark.com/",</w:t>
+      </w:r>
+    </w:p>
+    <w:p>
+      <w:pPr>
+        <w:pStyle w:val="KeinLeerraum"/>
+      </w:pPr>
+      <w:r>
+        <w:t xml:space="preserve">  "likes": { "$</w:t>
+      </w:r>
+      <w:proofErr w:type="spellStart"/>
+      <w:r>
+        <w:t>numberInt</w:t>
+      </w:r>
+      <w:proofErr w:type="spellEnd"/>
+      <w:r>
+        <w:t>": "40495" },</w:t>
+      </w:r>
+    </w:p>
+    <w:p>
+      <w:pPr>
+        <w:pStyle w:val="KeinLeerraum"/>
+      </w:pPr>
+      <w:r>
+        <w:t xml:space="preserve">  "author": "</w:t>
+      </w:r>
+      <w:proofErr w:type="spellStart"/>
+      <w:r>
+        <w:t>williamsjennifer</w:t>
+      </w:r>
+      <w:proofErr w:type="spellEnd"/>
+      <w:r>
+        <w:t>",</w:t>
       </w:r>
     </w:p>
     <w:p>
@@ -643,15 +863,15 @@
         <w:pStyle w:val="KeinLeerraum"/>
       </w:pPr>
       <w:r>
-        <w:t xml:space="preserve">  "date": </w:t>
-      </w:r>
-      <w:proofErr w:type="gramStart"/>
-      <w:r>
-        <w:t>{ "</w:t>
-      </w:r>
-      <w:proofErr w:type="gramEnd"/>
-      <w:r>
-        <w:t>$date": { "$numberLong": "1614290590000" } },</w:t>
+        <w:t xml:space="preserve">  "date": { "$date": { "$</w:t>
+      </w:r>
+      <w:proofErr w:type="spellStart"/>
+      <w:r>
+        <w:t>numberLong</w:t>
+      </w:r>
+      <w:proofErr w:type="spellEnd"/>
+      <w:r>
+        <w:t>": "1614290590000" } },</w:t>
       </w:r>
     </w:p>
     <w:p>
@@ -683,31 +903,23 @@
         <w:pStyle w:val="KeinLeerraum"/>
       </w:pPr>
       <w:r>
-        <w:t xml:space="preserve">      "comment_id": </w:t>
-      </w:r>
-      <w:proofErr w:type="gramStart"/>
-      <w:r>
-        <w:t>{ "</w:t>
-      </w:r>
-      <w:proofErr w:type="gramEnd"/>
-      <w:r>
-        <w:t>$numberInt": "37" },</w:t>
-      </w:r>
-    </w:p>
-    <w:p>
-      <w:pPr>
-        <w:pStyle w:val="KeinLeerraum"/>
-      </w:pPr>
-      <w:r>
         <w:t xml:space="preserve">      "</w:t>
       </w:r>
-      <w:proofErr w:type="gramStart"/>
-      <w:r>
-        <w:t>comment</w:t>
-      </w:r>
-      <w:proofErr w:type="gramEnd"/>
-      <w:r>
-        <w:t>_author": "timothymayer",</w:t>
+      <w:proofErr w:type="spellStart"/>
+      <w:r>
+        <w:t>comment_id</w:t>
+      </w:r>
+      <w:proofErr w:type="spellEnd"/>
+      <w:r>
+        <w:t>": { "$</w:t>
+      </w:r>
+      <w:proofErr w:type="spellStart"/>
+      <w:r>
+        <w:t>numberInt</w:t>
+      </w:r>
+      <w:proofErr w:type="spellEnd"/>
+      <w:r>
+        <w:t>": "37" },</w:t>
       </w:r>
     </w:p>
     <w:p>
@@ -717,29 +929,21 @@
       <w:r>
         <w:t xml:space="preserve">      "</w:t>
       </w:r>
-      <w:proofErr w:type="gramStart"/>
-      <w:r>
-        <w:t>comment</w:t>
-      </w:r>
-      <w:proofErr w:type="gramEnd"/>
-      <w:r>
-        <w:t>_author_email": "isaiah02@hotmail.com",</w:t>
-      </w:r>
-    </w:p>
-    <w:p>
-      <w:pPr>
-        <w:pStyle w:val="KeinLeerraum"/>
-      </w:pPr>
-      <w:r>
-        <w:t xml:space="preserve">      "comment_date": </w:t>
-      </w:r>
-      <w:proofErr w:type="gramStart"/>
-      <w:r>
-        <w:t>{ "</w:t>
-      </w:r>
-      <w:proofErr w:type="gramEnd"/>
-      <w:r>
-        <w:t>$date": { "$numberLong": "1635125256000" } },</w:t>
+      <w:proofErr w:type="spellStart"/>
+      <w:r>
+        <w:t>comment_author</w:t>
+      </w:r>
+      <w:proofErr w:type="spellEnd"/>
+      <w:r>
+        <w:t>": "</w:t>
+      </w:r>
+      <w:proofErr w:type="spellStart"/>
+      <w:r>
+        <w:t>timothymayer</w:t>
+      </w:r>
+      <w:proofErr w:type="spellEnd"/>
+      <w:r>
+        <w:t>",</w:t>
       </w:r>
     </w:p>
     <w:p>
@@ -749,29 +953,77 @@
       <w:r>
         <w:t xml:space="preserve">      "</w:t>
       </w:r>
-      <w:proofErr w:type="gramStart"/>
-      <w:r>
-        <w:t>comment</w:t>
-      </w:r>
-      <w:proofErr w:type="gramEnd"/>
-      <w:r>
-        <w:t>_text": "Into.",</w:t>
-      </w:r>
-    </w:p>
-    <w:p>
-      <w:pPr>
-        <w:pStyle w:val="KeinLeerraum"/>
-      </w:pPr>
-      <w:r>
-        <w:t xml:space="preserve">      "comment_likes": </w:t>
-      </w:r>
-      <w:proofErr w:type="gramStart"/>
-      <w:r>
-        <w:t>{ "</w:t>
-      </w:r>
-      <w:proofErr w:type="gramEnd"/>
-      <w:r>
-        <w:t>$numberInt": "11" }</w:t>
+      <w:proofErr w:type="spellStart"/>
+      <w:r>
+        <w:t>comment_author_email</w:t>
+      </w:r>
+      <w:proofErr w:type="spellEnd"/>
+      <w:r>
+        <w:t>": "isaiah02@hotmail.com",</w:t>
+      </w:r>
+    </w:p>
+    <w:p>
+      <w:pPr>
+        <w:pStyle w:val="KeinLeerraum"/>
+      </w:pPr>
+      <w:r>
+        <w:t xml:space="preserve">      "</w:t>
+      </w:r>
+      <w:proofErr w:type="spellStart"/>
+      <w:r>
+        <w:t>comment_date</w:t>
+      </w:r>
+      <w:proofErr w:type="spellEnd"/>
+      <w:r>
+        <w:t>": { "$date": { "$</w:t>
+      </w:r>
+      <w:proofErr w:type="spellStart"/>
+      <w:r>
+        <w:t>numberLong</w:t>
+      </w:r>
+      <w:proofErr w:type="spellEnd"/>
+      <w:r>
+        <w:t>": "1635125256000" } },</w:t>
+      </w:r>
+    </w:p>
+    <w:p>
+      <w:pPr>
+        <w:pStyle w:val="KeinLeerraum"/>
+      </w:pPr>
+      <w:r>
+        <w:t xml:space="preserve">      "</w:t>
+      </w:r>
+      <w:proofErr w:type="spellStart"/>
+      <w:r>
+        <w:t>comment_text</w:t>
+      </w:r>
+      <w:proofErr w:type="spellEnd"/>
+      <w:r>
+        <w:t>": "Into.",</w:t>
+      </w:r>
+    </w:p>
+    <w:p>
+      <w:pPr>
+        <w:pStyle w:val="KeinLeerraum"/>
+      </w:pPr>
+      <w:r>
+        <w:t xml:space="preserve">      "</w:t>
+      </w:r>
+      <w:proofErr w:type="spellStart"/>
+      <w:r>
+        <w:t>comment_likes</w:t>
+      </w:r>
+      <w:proofErr w:type="spellEnd"/>
+      <w:r>
+        <w:t>": { "$</w:t>
+      </w:r>
+      <w:proofErr w:type="spellStart"/>
+      <w:r>
+        <w:t>numberInt</w:t>
+      </w:r>
+      <w:proofErr w:type="spellEnd"/>
+      <w:r>
+        <w:t>": "11" }</w:t>
       </w:r>
     </w:p>
     <w:p>
@@ -795,63 +1047,48 @@
         <w:pStyle w:val="KeinLeerraum"/>
       </w:pPr>
       <w:r>
-        <w:t xml:space="preserve">      "comment_id": </w:t>
-      </w:r>
-      <w:proofErr w:type="gramStart"/>
-      <w:r>
-        <w:t>{ "</w:t>
-      </w:r>
-      <w:proofErr w:type="gramEnd"/>
-      <w:r>
-        <w:t>$numberInt": "38" },</w:t>
-      </w:r>
-    </w:p>
-    <w:p>
-      <w:pPr>
-        <w:pStyle w:val="KeinLeerraum"/>
-      </w:pPr>
-      <w:r>
         <w:t xml:space="preserve">      "</w:t>
       </w:r>
-      <w:proofErr w:type="gramStart"/>
-      <w:r>
-        <w:t>comment</w:t>
-      </w:r>
-      <w:proofErr w:type="gramEnd"/>
-      <w:r>
-        <w:t>_author": "fowlertodd",</w:t>
-      </w:r>
-    </w:p>
-    <w:p>
-      <w:pPr>
-        <w:pStyle w:val="KeinLeerraum"/>
-      </w:pPr>
-      <w:r>
+      <w:proofErr w:type="spellStart"/>
+      <w:r>
+        <w:t>comment_id</w:t>
+      </w:r>
+      <w:proofErr w:type="spellEnd"/>
+      <w:r>
+        <w:t>": { "$</w:t>
+      </w:r>
+      <w:proofErr w:type="spellStart"/>
+      <w:r>
+        <w:t>numberInt</w:t>
+      </w:r>
+      <w:proofErr w:type="spellEnd"/>
+      <w:r>
+        <w:t>": "38" },</w:t>
+      </w:r>
+    </w:p>
+    <w:p>
+      <w:pPr>
+        <w:pStyle w:val="KeinLeerraum"/>
+      </w:pPr>
+      <w:r>
+        <w:lastRenderedPageBreak/>
         <w:t xml:space="preserve">      "</w:t>
       </w:r>
-      <w:proofErr w:type="gramStart"/>
-      <w:r>
-        <w:t>comment</w:t>
-      </w:r>
-      <w:proofErr w:type="gramEnd"/>
-      <w:r>
-        <w:t>_author_email": "gholt@hotmail.com",</w:t>
-      </w:r>
-    </w:p>
-    <w:p>
-      <w:pPr>
-        <w:pStyle w:val="KeinLeerraum"/>
-      </w:pPr>
-      <w:r>
-        <w:t xml:space="preserve">      "comment_date": </w:t>
-      </w:r>
-      <w:proofErr w:type="gramStart"/>
-      <w:r>
-        <w:t>{ "</w:t>
-      </w:r>
-      <w:proofErr w:type="gramEnd"/>
-      <w:r>
-        <w:t>$date": { "$numberLong": "1605428573000" } },</w:t>
+      <w:proofErr w:type="spellStart"/>
+      <w:r>
+        <w:t>comment_author</w:t>
+      </w:r>
+      <w:proofErr w:type="spellEnd"/>
+      <w:r>
+        <w:t>": "</w:t>
+      </w:r>
+      <w:proofErr w:type="spellStart"/>
+      <w:r>
+        <w:t>fowlertodd</w:t>
+      </w:r>
+      <w:proofErr w:type="spellEnd"/>
+      <w:r>
+        <w:t>",</w:t>
       </w:r>
     </w:p>
     <w:p>
@@ -861,13 +1098,53 @@
       <w:r>
         <w:t xml:space="preserve">      "</w:t>
       </w:r>
-      <w:proofErr w:type="gramStart"/>
-      <w:r>
-        <w:t>comment</w:t>
-      </w:r>
-      <w:proofErr w:type="gramEnd"/>
-      <w:r>
-        <w:t>_text": "Be.",</w:t>
+      <w:proofErr w:type="spellStart"/>
+      <w:r>
+        <w:t>comment_author_email</w:t>
+      </w:r>
+      <w:proofErr w:type="spellEnd"/>
+      <w:r>
+        <w:t>": "gholt@hotmail.com",</w:t>
+      </w:r>
+    </w:p>
+    <w:p>
+      <w:pPr>
+        <w:pStyle w:val="KeinLeerraum"/>
+      </w:pPr>
+      <w:r>
+        <w:t xml:space="preserve">      "</w:t>
+      </w:r>
+      <w:proofErr w:type="spellStart"/>
+      <w:r>
+        <w:t>comment_date</w:t>
+      </w:r>
+      <w:proofErr w:type="spellEnd"/>
+      <w:r>
+        <w:t>": { "$date": { "$</w:t>
+      </w:r>
+      <w:proofErr w:type="spellStart"/>
+      <w:r>
+        <w:t>numberLong</w:t>
+      </w:r>
+      <w:proofErr w:type="spellEnd"/>
+      <w:r>
+        <w:t>": "1605428573000" } },</w:t>
+      </w:r>
+    </w:p>
+    <w:p>
+      <w:pPr>
+        <w:pStyle w:val="KeinLeerraum"/>
+      </w:pPr>
+      <w:r>
+        <w:t xml:space="preserve">      "</w:t>
+      </w:r>
+      <w:proofErr w:type="spellStart"/>
+      <w:r>
+        <w:t>comment_text</w:t>
+      </w:r>
+      <w:proofErr w:type="spellEnd"/>
+      <w:r>
+        <w:t>": "Be.",</w:t>
       </w:r>
     </w:p>
     <w:p>
@@ -884,21 +1161,35 @@
         <w:rPr>
           <w:lang w:val="de-CH"/>
         </w:rPr>
-        <w:t xml:space="preserve">"comment_likes": </w:t>
-      </w:r>
-      <w:proofErr w:type="gramStart"/>
-      <w:r>
-        <w:rPr>
-          <w:lang w:val="de-CH"/>
-        </w:rPr>
-        <w:t>{ "</w:t>
-      </w:r>
-      <w:proofErr w:type="gramEnd"/>
-      <w:r>
-        <w:rPr>
-          <w:lang w:val="de-CH"/>
-        </w:rPr>
-        <w:t>$numberInt": "772" }</w:t>
+        <w:t>"</w:t>
+      </w:r>
+      <w:proofErr w:type="spellStart"/>
+      <w:r>
+        <w:rPr>
+          <w:lang w:val="de-CH"/>
+        </w:rPr>
+        <w:t>comment_likes</w:t>
+      </w:r>
+      <w:proofErr w:type="spellEnd"/>
+      <w:r>
+        <w:rPr>
+          <w:lang w:val="de-CH"/>
+        </w:rPr>
+        <w:t>": { "$</w:t>
+      </w:r>
+      <w:proofErr w:type="spellStart"/>
+      <w:r>
+        <w:rPr>
+          <w:lang w:val="de-CH"/>
+        </w:rPr>
+        <w:t>numberInt</w:t>
+      </w:r>
+      <w:proofErr w:type="spellEnd"/>
+      <w:r>
+        <w:rPr>
+          <w:lang w:val="de-CH"/>
+        </w:rPr>
+        <w:t>": "772" }</w:t>
       </w:r>
     </w:p>
     <w:p>
@@ -945,6 +1236,96 @@
     </w:p>
     <w:p>
       <w:pPr>
+        <w:pStyle w:val="KeinLeerraum"/>
+        <w:rPr>
+          <w:lang w:val="de-CH"/>
+        </w:rPr>
+      </w:pPr>
+    </w:p>
+    <w:p>
+      <w:pPr>
+        <w:pStyle w:val="KeinLeerraum"/>
+        <w:rPr>
+          <w:lang w:val="de-CH"/>
+        </w:rPr>
+      </w:pPr>
+      <w:r>
+        <w:rPr>
+          <w:lang w:val="de-CH"/>
+        </w:rPr>
+        <w:t>Die Daten wirken teilweise, wie beispielswiese bei der URL etwas sinnfrei. Dies liegt daran, dass die Daten mithilfe des Packages `</w:t>
+      </w:r>
+      <w:proofErr w:type="spellStart"/>
+      <w:r>
+        <w:rPr>
+          <w:lang w:val="de-CH"/>
+        </w:rPr>
+        <w:t>faker</w:t>
+      </w:r>
+      <w:proofErr w:type="spellEnd"/>
+      <w:r>
+        <w:rPr>
+          <w:lang w:val="de-CH"/>
+        </w:rPr>
+        <w:t>` erstellt wurden.</w:t>
+      </w:r>
+      <w:r>
+        <w:rPr>
+          <w:lang w:val="de-CH"/>
+        </w:rPr>
+        <w:t xml:space="preserve"> Daf</w:t>
+      </w:r>
+      <w:r>
+        <w:rPr>
+          <w:lang w:val="de-CH"/>
+        </w:rPr>
+        <w:t xml:space="preserve">ür </w:t>
+      </w:r>
+      <w:r>
+        <w:rPr>
+          <w:lang w:val="de-CH"/>
+        </w:rPr>
+        <w:t>nutzte ich</w:t>
+      </w:r>
+      <w:r>
+        <w:rPr>
+          <w:lang w:val="de-CH"/>
+        </w:rPr>
+        <w:t xml:space="preserve"> </w:t>
+      </w:r>
+      <w:r>
+        <w:rPr>
+          <w:lang w:val="de-CH"/>
+        </w:rPr>
+        <w:t>das zweite Python File `create_data.py</w:t>
+      </w:r>
+      <w:r>
+        <w:rPr>
+          <w:lang w:val="de-CH"/>
+        </w:rPr>
+        <w:t>`</w:t>
+      </w:r>
+      <w:r>
+        <w:rPr>
+          <w:lang w:val="de-CH"/>
+        </w:rPr>
+        <w:t xml:space="preserve">. </w:t>
+      </w:r>
+      <w:r>
+        <w:rPr>
+          <w:lang w:val="de-CH"/>
+        </w:rPr>
+        <w:t>Dieses erstellt dieselben Daten für MongoDB und PostgreS</w:t>
+      </w:r>
+      <w:r>
+        <w:rPr>
+          <w:lang w:val="de-CH"/>
+        </w:rPr>
+        <w:t>QL im korrekten Format zur Befüllung der Datenbanken.</w:t>
+      </w:r>
+    </w:p>
+    <w:p>
+      <w:pPr>
         <w:pStyle w:val="berschrift3"/>
         <w:rPr>
           <w:lang w:val="de-CH"/>
@@ -954,109 +1335,331 @@
         <w:rPr>
           <w:lang w:val="de-CH"/>
         </w:rPr>
+        <w:t>Welche Vorteile hast Du bei der NoSQL Datenbank erwartet?</w:t>
+      </w:r>
+    </w:p>
+    <w:p>
+      <w:pPr>
+        <w:rPr>
+          <w:lang w:val="de-CH"/>
+        </w:rPr>
+      </w:pPr>
+      <w:r>
+        <w:rPr>
+          <w:lang w:val="de-CH"/>
+        </w:rPr>
+        <w:t>Ein wichtiger</w:t>
+      </w:r>
+      <w:r>
+        <w:rPr>
+          <w:lang w:val="de-CH"/>
+        </w:rPr>
+        <w:t xml:space="preserve"> Vorteil gegenüber SQL ist die Dynamische Entwicklung und die hohe Skalierbarkeit der Datenbank von einzelnen Servern bis hin zu komplexen Architekturen über mehrere Rechenzentren. Da die Dokumente sehr unterschiedlich sein können, ist man in der Weiterentwicklung der Datenbank extrem flexibel.</w:t>
+      </w:r>
+      <w:r>
+        <w:rPr>
+          <w:lang w:val="de-CH"/>
+        </w:rPr>
+        <w:t xml:space="preserve"> Bei einer Website mit Blogposts ist es </w:t>
+      </w:r>
+      <w:r>
+        <w:rPr>
+          <w:lang w:val="de-CH"/>
+        </w:rPr>
+        <w:t>möglich</w:t>
+      </w:r>
+      <w:r>
+        <w:rPr>
+          <w:lang w:val="de-CH"/>
+        </w:rPr>
+        <w:t>, dass man später die Website erweitern will und somit neuere Blogposts andere Metadaten als ältere Blogposts haben. Dies ist für MongoDB kein Problem.</w:t>
+      </w:r>
+      <w:r>
+        <w:rPr>
+          <w:lang w:val="de-CH"/>
+        </w:rPr>
+        <w:t xml:space="preserve"> Bei SQL ist das schon etwas schwieriger. </w:t>
+      </w:r>
+      <w:r>
+        <w:rPr>
+          <w:lang w:val="de-CH"/>
+        </w:rPr>
+        <w:t>Auch ist die Struktur, da in JSON (respektive BSON) Frontend tauglich und erleichtert somit die Implementation.</w:t>
+      </w:r>
+    </w:p>
+    <w:p>
+      <w:pPr>
+        <w:rPr>
+          <w:lang w:val="de-CH"/>
+        </w:rPr>
+      </w:pPr>
+      <w:r>
+        <w:rPr>
+          <w:lang w:val="de-CH"/>
+        </w:rPr>
+        <w:t xml:space="preserve">Generell </w:t>
+      </w:r>
+      <w:r>
+        <w:rPr>
+          <w:lang w:val="de-CH"/>
+        </w:rPr>
+        <w:t xml:space="preserve">habe ich </w:t>
+      </w:r>
+      <w:r>
+        <w:rPr>
+          <w:lang w:val="de-CH"/>
+        </w:rPr>
+        <w:t xml:space="preserve">erwartet, dass </w:t>
+      </w:r>
+      <w:r>
+        <w:rPr>
+          <w:lang w:val="de-CH"/>
+        </w:rPr>
+        <w:t xml:space="preserve">der Entwicklungsaufwand kleiner </w:t>
+      </w:r>
+      <w:r>
+        <w:rPr>
+          <w:lang w:val="de-CH"/>
+        </w:rPr>
+        <w:t xml:space="preserve">ist </w:t>
+      </w:r>
+      <w:r>
+        <w:rPr>
+          <w:lang w:val="de-CH"/>
+        </w:rPr>
+        <w:t xml:space="preserve">als bei SQL. </w:t>
+      </w:r>
+      <w:r>
+        <w:rPr>
+          <w:lang w:val="de-CH"/>
+        </w:rPr>
+        <w:t xml:space="preserve">Dies hat sich auch schon beim Aufsetzen der Datenbank bestätigt. </w:t>
+      </w:r>
+    </w:p>
+    <w:p>
+      <w:pPr>
+        <w:rPr>
+          <w:lang w:val="de-CH"/>
+        </w:rPr>
+      </w:pPr>
+      <w:r>
+        <w:rPr>
+          <w:lang w:val="de-CH"/>
+        </w:rPr>
+        <w:t>D</w:t>
+      </w:r>
+      <w:r>
+        <w:rPr>
+          <w:lang w:val="de-CH"/>
+        </w:rPr>
+        <w:t>abei sehe ich die Vorteile von MongoDB vor allem bei der Abfragezeit, weil zum Darstellen auf eines Blog-Posts genau ein gesamtes Dokument abgerufen werden muss. Zudem sind Abfragen so auch sehr simpel.</w:t>
+      </w:r>
+      <w:r>
+        <w:rPr>
+          <w:lang w:val="de-CH"/>
+        </w:rPr>
+        <w:t xml:space="preserve"> </w:t>
+      </w:r>
+      <w:r>
+        <w:rPr>
+          <w:lang w:val="de-CH"/>
+        </w:rPr>
+        <w:t xml:space="preserve">Bei den Abfragen sind keine </w:t>
+      </w:r>
+      <w:proofErr w:type="spellStart"/>
+      <w:r>
+        <w:rPr>
+          <w:lang w:val="de-CH"/>
+        </w:rPr>
+        <w:t>Joins</w:t>
+      </w:r>
+      <w:proofErr w:type="spellEnd"/>
+      <w:r>
+        <w:rPr>
+          <w:lang w:val="de-CH"/>
+        </w:rPr>
+        <w:t xml:space="preserve"> nötig was die Abfragen theoretisch weniger Komplex macht. </w:t>
+      </w:r>
+    </w:p>
+    <w:p>
+      <w:pPr>
+        <w:pStyle w:val="berschrift3"/>
+        <w:rPr>
+          <w:lang w:val="de-CH"/>
+        </w:rPr>
+      </w:pPr>
+      <w:r>
+        <w:rPr>
+          <w:lang w:val="de-CH"/>
+        </w:rPr>
+        <w:t>Welche Messkriterien hast Du festgelegt</w:t>
+      </w:r>
+      <w:r>
+        <w:rPr>
+          <w:lang w:val="de-CH"/>
+        </w:rPr>
+        <w:t>, wie sind sie, interpretiere sie</w:t>
+      </w:r>
+      <w:r>
+        <w:rPr>
+          <w:lang w:val="de-CH"/>
+        </w:rPr>
+        <w:t>?</w:t>
+      </w:r>
+    </w:p>
+    <w:p>
+      <w:pPr>
+        <w:rPr>
+          <w:lang w:val="de-CH"/>
+        </w:rPr>
+      </w:pPr>
+      <w:r>
+        <w:rPr>
+          <w:lang w:val="de-CH"/>
+        </w:rPr>
+        <w:t>Implementationszeit (Welche Vorkenntnisse habe ich mit den beiden Datenbanken)</w:t>
+      </w:r>
+    </w:p>
+    <w:p>
+      <w:pPr>
+        <w:rPr>
+          <w:lang w:val="de-CH"/>
+        </w:rPr>
+      </w:pPr>
+      <w:r>
+        <w:rPr>
+          <w:lang w:val="de-CH"/>
+        </w:rPr>
+        <w:t xml:space="preserve">Lines </w:t>
+      </w:r>
+      <w:proofErr w:type="spellStart"/>
+      <w:r>
+        <w:rPr>
+          <w:lang w:val="de-CH"/>
+        </w:rPr>
+        <w:t>of</w:t>
+      </w:r>
+      <w:proofErr w:type="spellEnd"/>
+      <w:r>
+        <w:rPr>
+          <w:lang w:val="de-CH"/>
+        </w:rPr>
+        <w:t xml:space="preserve"> Code</w:t>
+      </w:r>
+    </w:p>
+    <w:p>
+      <w:pPr>
+        <w:rPr>
+          <w:lang w:val="de-CH"/>
+        </w:rPr>
+      </w:pPr>
+      <w:r>
+        <w:rPr>
+          <w:lang w:val="de-CH"/>
+        </w:rPr>
+        <w:t>Abfragezeit Dokument</w:t>
+      </w:r>
+    </w:p>
+    <w:p>
+      <w:pPr>
+        <w:rPr>
+          <w:lang w:val="de-CH"/>
+        </w:rPr>
+      </w:pPr>
+      <w:r>
+        <w:rPr>
+          <w:lang w:val="de-CH"/>
+        </w:rPr>
+        <w:t>Abfragezeit vom Metadaten des Posts für häufigster Tag</w:t>
+      </w:r>
+    </w:p>
+    <w:p>
+      <w:pPr>
+        <w:rPr>
+          <w:lang w:val="de-CH"/>
+        </w:rPr>
+      </w:pPr>
+      <w:r>
+        <w:rPr>
+          <w:lang w:val="de-CH"/>
+        </w:rPr>
+        <w:t>Speicherbedarf</w:t>
+      </w:r>
+    </w:p>
+    <w:p>
+      <w:pPr>
+        <w:pStyle w:val="berschrift1"/>
+        <w:rPr>
+          <w:lang w:val="de-CH"/>
+        </w:rPr>
+      </w:pPr>
+      <w:r>
+        <w:rPr>
+          <w:lang w:val="de-CH"/>
+        </w:rPr>
+        <w:t>Fazit</w:t>
+      </w:r>
+    </w:p>
+    <w:p>
+      <w:pPr>
+        <w:pStyle w:val="berschrift3"/>
+        <w:rPr>
+          <w:lang w:val="de-CH"/>
+        </w:rPr>
+      </w:pPr>
+      <w:r>
+        <w:rPr>
+          <w:lang w:val="de-CH"/>
+        </w:rPr>
+        <w:t>Was sind Deine Vorkenntnisse in Datenbanken aus Deiner beruflichen Erfahrung?</w:t>
+      </w:r>
+    </w:p>
+    <w:p>
+      <w:pPr>
+        <w:rPr>
+          <w:lang w:val="de-CH"/>
+        </w:rPr>
+      </w:pPr>
+      <w:r>
+        <w:rPr>
+          <w:lang w:val="de-CH"/>
+        </w:rPr>
+        <w:t xml:space="preserve">Ich habe keine berufliche Erfahrung mit Datenbanken. Jedoch habe ich in dem Data Science Studium schon ein paar SQL-Datenbanken genutzt. Ich habe ebenfalls in der Form des </w:t>
+      </w:r>
+      <w:r>
+        <w:rPr>
+          <w:lang w:val="de-CH"/>
+        </w:rPr>
+        <w:t>Modul GDB schon mit D</w:t>
+      </w:r>
+      <w:r>
+        <w:rPr>
+          <w:lang w:val="de-CH"/>
+        </w:rPr>
+        <w:t>atenbanken Erfahrungen sammeln können. Jedoch habe ich vor dieser Abgabe noch keine eigenen Datenbanken aufgesetzt und eigene Daten eingelesen.</w:t>
+      </w:r>
+    </w:p>
+    <w:p>
+      <w:pPr>
+        <w:pStyle w:val="berschrift3"/>
+        <w:rPr>
+          <w:lang w:val="de-CH"/>
+        </w:rPr>
+      </w:pPr>
+      <w:r>
+        <w:rPr>
+          <w:lang w:val="de-CH"/>
+        </w:rPr>
         <w:lastRenderedPageBreak/>
-        <w:t>Welche Vorteile hast Du bei der NoSQL Datenbank erwartet?</w:t>
-      </w:r>
-    </w:p>
-    <w:p>
-      <w:pPr>
-        <w:rPr>
-          <w:lang w:val="de-CH"/>
-        </w:rPr>
-      </w:pPr>
-      <w:r>
-        <w:rPr>
-          <w:lang w:val="de-CH"/>
-        </w:rPr>
-        <w:t>Auch das Einrichten eines Clusters und die Verbindung mit Python hat sich als Einfach herausgestellt.</w:t>
-      </w:r>
-    </w:p>
-    <w:p>
-      <w:pPr>
-        <w:rPr>
-          <w:lang w:val="de-CH"/>
-        </w:rPr>
-      </w:pPr>
-      <w:r>
-        <w:rPr>
-          <w:lang w:val="de-CH"/>
-        </w:rPr>
-        <w:t xml:space="preserve">Der Wichtigste Vorteil gegenüber SQL ist jedoch die Dynamische Entwicklung und die hohe Skalierbarkeit der Datenbank von einzelnen Servern bis hin zu komplexen Architekturen über mehrere Rechenzentren. Da die Dokumente sehr unterschiedlich sein können, ist man in der Weiterentwicklung der Datenbank </w:t>
-      </w:r>
-      <w:proofErr w:type="gramStart"/>
-      <w:r>
-        <w:rPr>
-          <w:lang w:val="de-CH"/>
-        </w:rPr>
-        <w:t>extrem flexibel</w:t>
-      </w:r>
-      <w:proofErr w:type="gramEnd"/>
-      <w:r>
-        <w:rPr>
-          <w:lang w:val="de-CH"/>
-        </w:rPr>
-        <w:t>. In Unserem Testdatensatz zu Filmen gibt es für die älteren Filme deutlich weniger Informationen als zu den Neueren. Dies ist für MongoDB jedoch kein Problem.</w:t>
-      </w:r>
-    </w:p>
-    <w:p>
-      <w:pPr>
-        <w:rPr>
-          <w:lang w:val="de-CH"/>
-        </w:rPr>
-      </w:pPr>
-      <w:r>
-        <w:rPr>
-          <w:lang w:val="de-CH"/>
-        </w:rPr>
-        <w:t xml:space="preserve">Bei den Abfragen sind keine Joins nötig was die Abfragen theoretisch weniger Komplex macht. Die grösse eines Objekts oder Arrays innerhalb eines Dokumentes ist nicht vorgegeben und kann bei jedem Dokument unterschiedlich sein. Sogar die Struktur des Dokuments selbst kann stark unterschiedlich sein. MongoDb ist also </w:t>
-      </w:r>
-      <w:proofErr w:type="gramStart"/>
-      <w:r>
-        <w:rPr>
-          <w:lang w:val="de-CH"/>
-        </w:rPr>
-        <w:t>extrem flexibel</w:t>
-      </w:r>
-      <w:proofErr w:type="gramEnd"/>
-      <w:r>
-        <w:rPr>
-          <w:lang w:val="de-CH"/>
-        </w:rPr>
-        <w:t xml:space="preserve">. Generell ist der Entwicklungsaufwand kleiner als bei SQL. Die Datenbank </w:t>
-      </w:r>
-      <w:proofErr w:type="gramStart"/>
-      <w:r>
-        <w:rPr>
-          <w:lang w:val="de-CH"/>
-        </w:rPr>
-        <w:t>kann relativ</w:t>
-      </w:r>
-      <w:proofErr w:type="gramEnd"/>
-      <w:r>
-        <w:rPr>
-          <w:lang w:val="de-CH"/>
-        </w:rPr>
-        <w:t xml:space="preserve"> leicht erweitert und verändert werden, weil sie schemalos ist. Auch ist die Struktur, da in JSON (respektive BSON) Frontend tauglich und erleichtert somit die Implementation.</w:t>
-      </w:r>
-    </w:p>
-    <w:p>
-      <w:pPr>
-        <w:rPr>
-          <w:lang w:val="de-CH"/>
-        </w:rPr>
-      </w:pPr>
-      <w:r>
-        <w:rPr>
-          <w:lang w:val="de-CH"/>
-        </w:rPr>
-        <w:t>D</w:t>
-      </w:r>
-      <w:r>
-        <w:rPr>
-          <w:lang w:val="de-CH"/>
-        </w:rPr>
-        <w:t>abei sehe ich die Vorteile von MongoDB vor allem bei der Abfragezeit, weil zum Darstellen auf eines Blog-Posts genau ein gesamtes Dokument abgerufen werden muss. Zudem sind Abfragen so auch sehr simpel. Weitere Vorteile sind die Flexibilität und Einfachheit, die Datenstruktur anzupassen und ganz allgemein die Implementationszeit.</w:t>
-      </w:r>
+        <w:t>Gibt es andere wichtige Punkte, die auf Deinen Lernerfolg einen wichtigen Einfluss hatten?</w:t>
+      </w:r>
+    </w:p>
+    <w:p>
+      <w:pPr>
+        <w:rPr>
+          <w:lang w:val="de-CH"/>
+        </w:rPr>
+      </w:pPr>
     </w:p>
     <w:p>
       <w:pPr>
@@ -1069,217 +1672,6 @@
         <w:rPr>
           <w:lang w:val="de-CH"/>
         </w:rPr>
-        <w:t>Welche Messkriterien hast Du festgelegt?</w:t>
-      </w:r>
-    </w:p>
-    <w:p>
-      <w:pPr>
-        <w:rPr>
-          <w:lang w:val="de-CH"/>
-        </w:rPr>
-      </w:pPr>
-      <w:r>
-        <w:rPr>
-          <w:lang w:val="de-CH"/>
-        </w:rPr>
-        <w:t>Implementationszeit (Welche Vorkenntnisse habe ich mit den beiden Datenbanken)</w:t>
-      </w:r>
-    </w:p>
-    <w:p>
-      <w:pPr>
-        <w:rPr>
-          <w:lang w:val="de-CH"/>
-        </w:rPr>
-      </w:pPr>
-      <w:r>
-        <w:rPr>
-          <w:lang w:val="de-CH"/>
-        </w:rPr>
-        <w:t>Lines of Code</w:t>
-      </w:r>
-    </w:p>
-    <w:p>
-      <w:pPr>
-        <w:rPr>
-          <w:lang w:val="de-CH"/>
-        </w:rPr>
-      </w:pPr>
-      <w:proofErr w:type="gramStart"/>
-      <w:r>
-        <w:rPr>
-          <w:lang w:val="de-CH"/>
-        </w:rPr>
-        <w:t>Abfragezeit Dokument</w:t>
-      </w:r>
-      <w:proofErr w:type="gramEnd"/>
-    </w:p>
-    <w:p>
-      <w:pPr>
-        <w:rPr>
-          <w:lang w:val="de-CH"/>
-        </w:rPr>
-      </w:pPr>
-      <w:r>
-        <w:rPr>
-          <w:lang w:val="de-CH"/>
-        </w:rPr>
-        <w:t xml:space="preserve">Abfragezeit </w:t>
-      </w:r>
-      <w:proofErr w:type="gramStart"/>
-      <w:r>
-        <w:rPr>
-          <w:lang w:val="de-CH"/>
-        </w:rPr>
-        <w:t>vom Metadaten</w:t>
-      </w:r>
-      <w:proofErr w:type="gramEnd"/>
-      <w:r>
-        <w:rPr>
-          <w:lang w:val="de-CH"/>
-        </w:rPr>
-        <w:t xml:space="preserve"> des Posts für häufigster Tag</w:t>
-      </w:r>
-    </w:p>
-    <w:p>
-      <w:pPr>
-        <w:rPr>
-          <w:lang w:val="de-CH"/>
-        </w:rPr>
-      </w:pPr>
-      <w:r>
-        <w:rPr>
-          <w:lang w:val="de-CH"/>
-        </w:rPr>
-        <w:t>Einfachheit die Architektur zu verändern</w:t>
-      </w:r>
-    </w:p>
-    <w:p>
-      <w:pPr>
-        <w:rPr>
-          <w:lang w:val="de-CH"/>
-        </w:rPr>
-      </w:pPr>
-      <w:r>
-        <w:rPr>
-          <w:lang w:val="de-CH"/>
-        </w:rPr>
-        <w:t>Speicherbedarf</w:t>
-      </w:r>
-    </w:p>
-    <w:p>
-      <w:pPr>
-        <w:pStyle w:val="berschrift3"/>
-        <w:rPr>
-          <w:lang w:val="de-CH"/>
-        </w:rPr>
-      </w:pPr>
-      <w:r>
-        <w:rPr>
-          <w:lang w:val="de-CH"/>
-        </w:rPr>
-        <w:t>Wie sehen die Messresultate aus?</w:t>
-      </w:r>
-    </w:p>
-    <w:p>
-      <w:pPr>
-        <w:pStyle w:val="berschrift3"/>
-        <w:rPr>
-          <w:lang w:val="de-CH"/>
-        </w:rPr>
-      </w:pPr>
-      <w:r>
-        <w:rPr>
-          <w:lang w:val="de-CH"/>
-        </w:rPr>
-        <w:t>Interpretiere und reflektiere diese Messresultate.</w:t>
-      </w:r>
-    </w:p>
-    <w:p>
-      <w:pPr>
-        <w:pStyle w:val="berschrift1"/>
-        <w:rPr>
-          <w:lang w:val="de-CH"/>
-        </w:rPr>
-      </w:pPr>
-      <w:r>
-        <w:rPr>
-          <w:lang w:val="de-CH"/>
-        </w:rPr>
-        <w:t>Fazit</w:t>
-      </w:r>
-    </w:p>
-    <w:p>
-      <w:pPr>
-        <w:pStyle w:val="berschrift3"/>
-        <w:rPr>
-          <w:lang w:val="de-CH"/>
-        </w:rPr>
-      </w:pPr>
-      <w:r>
-        <w:rPr>
-          <w:lang w:val="de-CH"/>
-        </w:rPr>
-        <w:t>Was sind Deine Vorkenntnisse in Datenbanken aus Deiner beruflichen Erfahrung?</w:t>
-      </w:r>
-    </w:p>
-    <w:p>
-      <w:pPr>
-        <w:rPr>
-          <w:lang w:val="de-CH"/>
-        </w:rPr>
-      </w:pPr>
-      <w:r>
-        <w:rPr>
-          <w:lang w:val="de-CH"/>
-        </w:rPr>
-        <w:t xml:space="preserve">Ich habe keine berufliche Erfahrung mit Datenbanken. Jedoch habe ich in dem Data Science Studium schon ein paar SQL-Datenbanken genutzt. Ich habe ebenfalls in der Form des </w:t>
-      </w:r>
-      <w:r>
-        <w:rPr>
-          <w:lang w:val="de-CH"/>
-        </w:rPr>
-        <w:t>Modul GDB schon mit D</w:t>
-      </w:r>
-      <w:r>
-        <w:rPr>
-          <w:lang w:val="de-CH"/>
-        </w:rPr>
-        <w:t>atenbanken Erfahrungen sammeln können. Jedoch habe ich vor dieser Abgabe noch keine eigenen Datenbanken aufgesetzt und eigene Daten eingelesen.</w:t>
-      </w:r>
-    </w:p>
-    <w:p>
-      <w:pPr>
-        <w:pStyle w:val="berschrift3"/>
-        <w:rPr>
-          <w:lang w:val="de-CH"/>
-        </w:rPr>
-      </w:pPr>
-      <w:r>
-        <w:rPr>
-          <w:lang w:val="de-CH"/>
-        </w:rPr>
-        <w:t>Gibt es andere wichtige Punkte, die auf Deinen Lernerfolg einen wichtigen Einfluss hatten?</w:t>
-      </w:r>
-    </w:p>
-    <w:p>
-      <w:pPr>
-        <w:rPr>
-          <w:lang w:val="de-CH"/>
-        </w:rPr>
-      </w:pPr>
-    </w:p>
-    <w:p>
-      <w:pPr>
-        <w:pStyle w:val="berschrift3"/>
-        <w:rPr>
-          <w:lang w:val="de-CH"/>
-        </w:rPr>
-      </w:pPr>
-      <w:r>
-        <w:rPr>
-          <w:lang w:val="de-CH"/>
-        </w:rPr>
-        <w:lastRenderedPageBreak/>
         <w:t>Was war für Dich die wichtigste Erkenntnis?</w:t>
       </w:r>
       <w:r>
@@ -1893,7 +2285,6 @@
   <w:style w:type="character" w:default="1" w:styleId="Absatz-Standardschriftart">
     <w:name w:val="Default Paragraph Font"/>
     <w:uiPriority w:val="1"/>
-    <w:semiHidden/>
     <w:unhideWhenUsed/>
   </w:style>
   <w:style w:type="table" w:default="1" w:styleId="NormaleTabelle">

</xml_diff>